<commit_message>
References added but validation required
</commit_message>
<xml_diff>
--- a/proposal/code search/code search 11.docx
+++ b/proposal/code search/code search 11.docx
@@ -128,7 +128,23 @@
           <w:sz w:val="24"/>
           <w:szCs w:val="24"/>
         </w:rPr>
-        <w:t xml:space="preserve">depends on the indexing mechanism and query formulation techniques. The reason is that proper indexing and query understanding help retrieving relevant code snippets that satisfy user needs [4]. </w:t>
+        <w:t>depends on the indexing mechanism and query formulation techniques. The reason is that proper indexing and query understanding help retrieving relevant code sni</w:t>
+      </w:r>
+      <w:r>
+        <w:rPr>
+          <w:rFonts w:ascii="Times New Roman" w:hAnsi="Times New Roman" w:cs="Times New Roman"/>
+          <w:sz w:val="24"/>
+          <w:szCs w:val="24"/>
+        </w:rPr>
+        <w:t>ppets that satisfy user needs [1</w:t>
+      </w:r>
+      <w:r>
+        <w:rPr>
+          <w:rFonts w:ascii="Times New Roman" w:hAnsi="Times New Roman" w:cs="Times New Roman"/>
+          <w:sz w:val="24"/>
+          <w:szCs w:val="24"/>
+        </w:rPr>
+        <w:t xml:space="preserve">]. </w:t>
       </w:r>
       <w:r>
         <w:rPr>
@@ -144,7 +160,23 @@
           <w:sz w:val="24"/>
           <w:szCs w:val="24"/>
         </w:rPr>
-        <w:t>ost of the code search engines employ information retrieval approach for indexing source code [6]</w:t>
+        <w:t>ost of the code search engines employ information retrieval appr</w:t>
+      </w:r>
+      <w:r>
+        <w:rPr>
+          <w:rFonts w:ascii="Times New Roman" w:hAnsi="Times New Roman" w:cs="Times New Roman"/>
+          <w:sz w:val="24"/>
+          <w:szCs w:val="24"/>
+        </w:rPr>
+        <w:t>oach for indexing source code [2</w:t>
+      </w:r>
+      <w:r>
+        <w:rPr>
+          <w:rFonts w:ascii="Times New Roman" w:hAnsi="Times New Roman" w:cs="Times New Roman"/>
+          <w:sz w:val="24"/>
+          <w:szCs w:val="24"/>
+        </w:rPr>
+        <w:t>]</w:t>
       </w:r>
       <w:r>
         <w:rPr>
@@ -392,7 +424,15 @@
           <w:sz w:val="24"/>
           <w:szCs w:val="24"/>
         </w:rPr>
-        <w:t xml:space="preserve"> decreased [7].</w:t>
+        <w:t xml:space="preserve"> decreased [3</w:t>
+      </w:r>
+      <w:r>
+        <w:rPr>
+          <w:rFonts w:ascii="Times New Roman" w:hAnsi="Times New Roman" w:cs="Times New Roman"/>
+          <w:sz w:val="24"/>
+          <w:szCs w:val="24"/>
+        </w:rPr>
+        <w:t>].</w:t>
       </w:r>
     </w:p>
     <w:p>
@@ -466,7 +506,15 @@
           <w:sz w:val="24"/>
           <w:szCs w:val="24"/>
         </w:rPr>
-        <w:t>[8]</w:t>
+        <w:t>[4</w:t>
+      </w:r>
+      <w:r>
+        <w:rPr>
+          <w:rFonts w:ascii="Times New Roman" w:hAnsi="Times New Roman" w:cs="Times New Roman"/>
+          <w:sz w:val="24"/>
+          <w:szCs w:val="24"/>
+        </w:rPr>
+        <w:t>]</w:t>
       </w:r>
       <w:r>
         <w:rPr>
@@ -482,7 +530,15 @@
           <w:sz w:val="24"/>
           <w:szCs w:val="24"/>
         </w:rPr>
-        <w:t xml:space="preserve"> [9]</w:t>
+        <w:t xml:space="preserve"> [5</w:t>
+      </w:r>
+      <w:r>
+        <w:rPr>
+          <w:rFonts w:ascii="Times New Roman" w:hAnsi="Times New Roman" w:cs="Times New Roman"/>
+          <w:sz w:val="24"/>
+          <w:szCs w:val="24"/>
+        </w:rPr>
+        <w:t>]</w:t>
       </w:r>
       <w:r>
         <w:rPr>
@@ -554,7 +610,23 @@
           <w:sz w:val="24"/>
           <w:szCs w:val="24"/>
         </w:rPr>
-        <w:t xml:space="preserve">is still a research challenge [10]. </w:t>
+        <w:t>i</w:t>
+      </w:r>
+      <w:r>
+        <w:rPr>
+          <w:rFonts w:ascii="Times New Roman" w:hAnsi="Times New Roman" w:cs="Times New Roman"/>
+          <w:sz w:val="24"/>
+          <w:szCs w:val="24"/>
+        </w:rPr>
+        <w:t>s still a research challenge [6</w:t>
+      </w:r>
+      <w:r>
+        <w:rPr>
+          <w:rFonts w:ascii="Times New Roman" w:hAnsi="Times New Roman" w:cs="Times New Roman"/>
+          <w:sz w:val="24"/>
+          <w:szCs w:val="24"/>
+        </w:rPr>
+        <w:t xml:space="preserve">]. </w:t>
       </w:r>
       <w:r>
         <w:rPr>
@@ -1212,7 +1284,7 @@
           <w:sz w:val="24"/>
           <w:szCs w:val="24"/>
         </w:rPr>
-        <w:t>10</w:t>
+        <w:t>2</w:t>
       </w:r>
       <w:r>
         <w:rPr>
@@ -1228,7 +1300,39 @@
           <w:sz w:val="24"/>
           <w:szCs w:val="24"/>
         </w:rPr>
-        <w:t xml:space="preserve"> [11] [12]</w:t>
+        <w:t xml:space="preserve"> [</w:t>
+      </w:r>
+      <w:r>
+        <w:rPr>
+          <w:rFonts w:ascii="Times New Roman" w:hAnsi="Times New Roman" w:cs="Times New Roman"/>
+          <w:sz w:val="24"/>
+          <w:szCs w:val="24"/>
+        </w:rPr>
+        <w:t>7</w:t>
+      </w:r>
+      <w:r>
+        <w:rPr>
+          <w:rFonts w:ascii="Times New Roman" w:hAnsi="Times New Roman" w:cs="Times New Roman"/>
+          <w:sz w:val="24"/>
+          <w:szCs w:val="24"/>
+        </w:rPr>
+        <w:t>] [</w:t>
+      </w:r>
+      <w:r>
+        <w:rPr>
+          <w:rFonts w:ascii="Times New Roman" w:hAnsi="Times New Roman" w:cs="Times New Roman"/>
+          <w:sz w:val="24"/>
+          <w:szCs w:val="24"/>
+        </w:rPr>
+        <w:t>8</w:t>
+      </w:r>
+      <w:r>
+        <w:rPr>
+          <w:rFonts w:ascii="Times New Roman" w:hAnsi="Times New Roman" w:cs="Times New Roman"/>
+          <w:sz w:val="24"/>
+          <w:szCs w:val="24"/>
+        </w:rPr>
+        <w:t>]</w:t>
       </w:r>
       <w:r>
         <w:rPr>
@@ -1244,7 +1348,15 @@
           <w:sz w:val="24"/>
           <w:szCs w:val="24"/>
         </w:rPr>
-        <w:t xml:space="preserve"> [13]</w:t>
+        <w:t xml:space="preserve"> [2</w:t>
+      </w:r>
+      <w:r>
+        <w:rPr>
+          <w:rFonts w:ascii="Times New Roman" w:hAnsi="Times New Roman" w:cs="Times New Roman"/>
+          <w:sz w:val="24"/>
+          <w:szCs w:val="24"/>
+        </w:rPr>
+        <w:t>]</w:t>
       </w:r>
       <w:r>
         <w:rPr>
@@ -1391,7 +1503,47 @@
           <w:sz w:val="24"/>
           <w:szCs w:val="24"/>
         </w:rPr>
-        <w:t xml:space="preserve"> [14] [15] was proposed</w:t>
+        <w:t xml:space="preserve"> [9] [10</w:t>
+      </w:r>
+      <w:r>
+        <w:rPr>
+          <w:rFonts w:ascii="Times New Roman" w:hAnsi="Times New Roman" w:cs="Times New Roman"/>
+          <w:sz w:val="24"/>
+          <w:szCs w:val="24"/>
+        </w:rPr>
+        <w:t>]</w:t>
+      </w:r>
+      <w:r>
+        <w:rPr>
+          <w:rFonts w:ascii="Times New Roman" w:hAnsi="Times New Roman" w:cs="Times New Roman"/>
+          <w:sz w:val="24"/>
+          <w:szCs w:val="24"/>
+        </w:rPr>
+        <w:t xml:space="preserve"> </w:t>
+      </w:r>
+      <w:r>
+        <w:rPr>
+          <w:rFonts w:ascii="Times New Roman" w:hAnsi="Times New Roman" w:cs="Times New Roman"/>
+          <w:sz w:val="24"/>
+          <w:szCs w:val="24"/>
+        </w:rPr>
+        <w:t>[11]</w:t>
+      </w:r>
+      <w:r>
+        <w:rPr>
+          <w:rFonts w:ascii="Times New Roman" w:hAnsi="Times New Roman" w:cs="Times New Roman"/>
+          <w:sz w:val="24"/>
+          <w:szCs w:val="24"/>
+        </w:rPr>
+        <w:t xml:space="preserve"> [12]</w:t>
+      </w:r>
+      <w:r>
+        <w:rPr>
+          <w:rFonts w:ascii="Times New Roman" w:hAnsi="Times New Roman" w:cs="Times New Roman"/>
+          <w:sz w:val="24"/>
+          <w:szCs w:val="24"/>
+        </w:rPr>
+        <w:t xml:space="preserve"> was proposed</w:t>
       </w:r>
       <w:r>
         <w:rPr>
@@ -1832,7 +1984,15 @@
           <w:sz w:val="24"/>
           <w:szCs w:val="24"/>
         </w:rPr>
-        <w:t xml:space="preserve"> [16]</w:t>
+        <w:t xml:space="preserve"> [13</w:t>
+      </w:r>
+      <w:r>
+        <w:rPr>
+          <w:rFonts w:ascii="Times New Roman" w:hAnsi="Times New Roman" w:cs="Times New Roman"/>
+          <w:sz w:val="24"/>
+          <w:szCs w:val="24"/>
+        </w:rPr>
+        <w:t>]</w:t>
       </w:r>
       <w:r>
         <w:rPr>
@@ -1872,7 +2032,15 @@
           <w:sz w:val="24"/>
           <w:szCs w:val="24"/>
         </w:rPr>
-        <w:t xml:space="preserve"> [17]</w:t>
+        <w:t xml:space="preserve"> [14</w:t>
+      </w:r>
+      <w:r>
+        <w:rPr>
+          <w:rFonts w:ascii="Times New Roman" w:hAnsi="Times New Roman" w:cs="Times New Roman"/>
+          <w:sz w:val="24"/>
+          <w:szCs w:val="24"/>
+        </w:rPr>
+        <w:t>]</w:t>
       </w:r>
       <w:r>
         <w:rPr>
@@ -1912,7 +2080,15 @@
           <w:sz w:val="24"/>
           <w:szCs w:val="24"/>
         </w:rPr>
-        <w:t xml:space="preserve"> [17]</w:t>
+        <w:t xml:space="preserve"> [15</w:t>
+      </w:r>
+      <w:r>
+        <w:rPr>
+          <w:rFonts w:ascii="Times New Roman" w:hAnsi="Times New Roman" w:cs="Times New Roman"/>
+          <w:sz w:val="24"/>
+          <w:szCs w:val="24"/>
+        </w:rPr>
+        <w:t>]</w:t>
       </w:r>
       <w:r>
         <w:rPr>
@@ -1960,7 +2136,15 @@
           <w:sz w:val="24"/>
           <w:szCs w:val="24"/>
         </w:rPr>
-        <w:t xml:space="preserve"> [17]</w:t>
+        <w:t xml:space="preserve"> [15</w:t>
+      </w:r>
+      <w:r>
+        <w:rPr>
+          <w:rFonts w:ascii="Times New Roman" w:hAnsi="Times New Roman" w:cs="Times New Roman"/>
+          <w:sz w:val="24"/>
+          <w:szCs w:val="24"/>
+        </w:rPr>
+        <w:t>]</w:t>
       </w:r>
       <w:r>
         <w:rPr>
@@ -2024,7 +2208,15 @@
           <w:sz w:val="24"/>
           <w:szCs w:val="24"/>
         </w:rPr>
-        <w:t xml:space="preserve"> [18]</w:t>
+        <w:t xml:space="preserve"> [14</w:t>
+      </w:r>
+      <w:r>
+        <w:rPr>
+          <w:rFonts w:ascii="Times New Roman" w:hAnsi="Times New Roman" w:cs="Times New Roman"/>
+          <w:sz w:val="24"/>
+          <w:szCs w:val="24"/>
+        </w:rPr>
+        <w:t>]</w:t>
       </w:r>
       <w:r>
         <w:rPr>
@@ -2082,7 +2274,23 @@
           <w:sz w:val="24"/>
           <w:szCs w:val="24"/>
         </w:rPr>
-        <w:t xml:space="preserve"> [24]</w:t>
+        <w:t xml:space="preserve"> [1</w:t>
+      </w:r>
+      <w:r>
+        <w:rPr>
+          <w:rFonts w:ascii="Times New Roman" w:hAnsi="Times New Roman" w:cs="Times New Roman"/>
+          <w:sz w:val="24"/>
+          <w:szCs w:val="24"/>
+        </w:rPr>
+        <w:t>6</w:t>
+      </w:r>
+      <w:r>
+        <w:rPr>
+          <w:rFonts w:ascii="Times New Roman" w:hAnsi="Times New Roman" w:cs="Times New Roman"/>
+          <w:sz w:val="24"/>
+          <w:szCs w:val="24"/>
+        </w:rPr>
+        <w:t>]</w:t>
       </w:r>
       <w:r>
         <w:rPr>
@@ -2116,7 +2324,15 @@
           <w:sz w:val="24"/>
           <w:szCs w:val="24"/>
         </w:rPr>
-        <w:t xml:space="preserve"> [25]</w:t>
+        <w:t xml:space="preserve"> [17</w:t>
+      </w:r>
+      <w:r>
+        <w:rPr>
+          <w:rFonts w:ascii="Times New Roman" w:hAnsi="Times New Roman" w:cs="Times New Roman"/>
+          <w:sz w:val="24"/>
+          <w:szCs w:val="24"/>
+        </w:rPr>
+        <w:t>]</w:t>
       </w:r>
       <w:r>
         <w:rPr>
@@ -2148,7 +2364,15 @@
           <w:sz w:val="24"/>
           <w:szCs w:val="24"/>
         </w:rPr>
-        <w:t xml:space="preserve"> [19]</w:t>
+        <w:t xml:space="preserve"> [14</w:t>
+      </w:r>
+      <w:r>
+        <w:rPr>
+          <w:rFonts w:ascii="Times New Roman" w:hAnsi="Times New Roman" w:cs="Times New Roman"/>
+          <w:sz w:val="24"/>
+          <w:szCs w:val="24"/>
+        </w:rPr>
+        <w:t>]</w:t>
       </w:r>
       <w:r>
         <w:rPr>
@@ -8232,7 +8456,23 @@
           <w:sz w:val="24"/>
           <w:szCs w:val="24"/>
         </w:rPr>
-        <w:t xml:space="preserve">Searching is one of the most commonly performed task in software development. Developers spend around 16% of total software development time for searching sample code or reusable component [17]. Usually, sample codes are searched to gain insight about an API. On the other hand, reusable components are searched to utilize these components that have already been developed. For both purposes, it is required to provide relevant results as much as possible by the existing code search engines. However, due to not considering feature wise similarity among code fragments, traditional code search engines fails to retrieve more code fragments that are </w:t>
+        <w:t>Searching is one of the most commonly performed task in software development. Developers spend around 16% of total software development time for searching sampl</w:t>
+      </w:r>
+      <w:r>
+        <w:rPr>
+          <w:rFonts w:ascii="Times New Roman" w:hAnsi="Times New Roman" w:cs="Times New Roman"/>
+          <w:sz w:val="24"/>
+          <w:szCs w:val="24"/>
+        </w:rPr>
+        <w:t>e code or reusable component [18</w:t>
+      </w:r>
+      <w:r>
+        <w:rPr>
+          <w:rFonts w:ascii="Times New Roman" w:hAnsi="Times New Roman" w:cs="Times New Roman"/>
+          <w:sz w:val="24"/>
+          <w:szCs w:val="24"/>
+        </w:rPr>
+        <w:t xml:space="preserve">]. Usually, sample codes are searched to gain insight about an API. On the other hand, reusable components are searched to utilize these components that have already been developed. For both purposes, it is required to provide relevant results as much as possible by the existing code search engines. However, due to not considering feature wise similarity among code fragments, traditional code search engines fails to retrieve more code fragments that are </w:t>
       </w:r>
       <w:r>
         <w:rPr>
@@ -8613,7 +8853,15 @@
           <w:sz w:val="24"/>
           <w:szCs w:val="24"/>
         </w:rPr>
-        <w:t xml:space="preserve"> [18]</w:t>
+        <w:t xml:space="preserve"> [19</w:t>
+      </w:r>
+      <w:r>
+        <w:rPr>
+          <w:rFonts w:ascii="Times New Roman" w:hAnsi="Times New Roman" w:cs="Times New Roman"/>
+          <w:sz w:val="24"/>
+          <w:szCs w:val="24"/>
+        </w:rPr>
+        <w:t>]</w:t>
       </w:r>
       <w:r>
         <w:rPr>
@@ -8812,24 +9060,1906 @@
     </w:p>
     <w:p>
       <w:r>
-        <w:t xml:space="preserve">[20] </w:t>
-      </w:r>
-      <w:r>
-        <w:t>http://www.albd.org/index.php/en/updates/news/3257-bangladesh-s-it-export-will-exceed-</w:t>
+        <w:t xml:space="preserve">[1] </w:t>
+      </w:r>
+      <w:proofErr w:type="spellStart"/>
+      <w:r>
+        <w:t>Prieto</w:t>
+      </w:r>
+      <w:proofErr w:type="spellEnd"/>
+      <w:r>
+        <w:t xml:space="preserve">-Diaz, R. (1991). </w:t>
+      </w:r>
+      <w:proofErr w:type="gramStart"/>
+      <w:r>
+        <w:t>Implementing faceted classification for software reuse.</w:t>
+      </w:r>
+      <w:proofErr w:type="gramEnd"/>
+      <w:r>
+        <w:t xml:space="preserve"> Communications of the ACM, 34(5), 88-97.</w:t>
+      </w:r>
+    </w:p>
+    <w:p>
+      <w:pPr>
+        <w:rPr>
+          <w:rFonts w:ascii="Times New Roman" w:hAnsi="Times New Roman" w:cs="Times New Roman"/>
+          <w:sz w:val="24"/>
+          <w:szCs w:val="24"/>
+        </w:rPr>
+      </w:pPr>
+      <w:r>
+        <w:rPr>
+          <w:rFonts w:ascii="Times New Roman" w:hAnsi="Times New Roman" w:cs="Times New Roman"/>
+          <w:sz w:val="24"/>
+          <w:szCs w:val="24"/>
+        </w:rPr>
+        <w:t xml:space="preserve">[2] </w:t>
+      </w:r>
+      <w:proofErr w:type="spellStart"/>
+      <w:r>
+        <w:rPr>
+          <w:rFonts w:ascii="Times New Roman" w:hAnsi="Times New Roman" w:cs="Times New Roman"/>
+          <w:sz w:val="24"/>
+          <w:szCs w:val="24"/>
+        </w:rPr>
+        <w:t>Sindhgatta</w:t>
+      </w:r>
+      <w:proofErr w:type="spellEnd"/>
+      <w:r>
+        <w:rPr>
+          <w:rFonts w:ascii="Times New Roman" w:hAnsi="Times New Roman" w:cs="Times New Roman"/>
+          <w:sz w:val="24"/>
+          <w:szCs w:val="24"/>
+        </w:rPr>
+        <w:t xml:space="preserve">, R. (2006, May). </w:t>
+      </w:r>
+      <w:proofErr w:type="gramStart"/>
+      <w:r>
+        <w:rPr>
+          <w:rFonts w:ascii="Times New Roman" w:hAnsi="Times New Roman" w:cs="Times New Roman"/>
+          <w:sz w:val="24"/>
+          <w:szCs w:val="24"/>
+        </w:rPr>
+        <w:t>Using an information retrieval system to retrieve source code samples.</w:t>
+      </w:r>
+      <w:proofErr w:type="gramEnd"/>
+      <w:r>
+        <w:rPr>
+          <w:rFonts w:ascii="Times New Roman" w:hAnsi="Times New Roman" w:cs="Times New Roman"/>
+          <w:sz w:val="24"/>
+          <w:szCs w:val="24"/>
+        </w:rPr>
+        <w:t xml:space="preserve"> </w:t>
+      </w:r>
+      <w:proofErr w:type="gramStart"/>
+      <w:r>
+        <w:rPr>
+          <w:rFonts w:ascii="Times New Roman" w:hAnsi="Times New Roman" w:cs="Times New Roman"/>
+          <w:sz w:val="24"/>
+          <w:szCs w:val="24"/>
+        </w:rPr>
+        <w:t>In Proceedings of the 28th international conference on Software engineering (pp. 905-908).</w:t>
+      </w:r>
+      <w:proofErr w:type="gramEnd"/>
+      <w:r>
+        <w:rPr>
+          <w:rFonts w:ascii="Times New Roman" w:hAnsi="Times New Roman" w:cs="Times New Roman"/>
+          <w:sz w:val="24"/>
+          <w:szCs w:val="24"/>
+        </w:rPr>
+        <w:t xml:space="preserve"> </w:t>
+      </w:r>
+      <w:proofErr w:type="gramStart"/>
+      <w:r>
+        <w:rPr>
+          <w:rFonts w:ascii="Times New Roman" w:hAnsi="Times New Roman" w:cs="Times New Roman"/>
+          <w:sz w:val="24"/>
+          <w:szCs w:val="24"/>
+        </w:rPr>
+        <w:t>ACM.</w:t>
       </w:r>
       <w:bookmarkStart w:id="0" w:name="_GoBack"/>
       <w:bookmarkEnd w:id="0"/>
-      <w:r>
-        <w:t>garments-export-sajeeb-wazed</w:t>
+      <w:proofErr w:type="gramEnd"/>
+    </w:p>
+    <w:p>
+      <w:pPr>
+        <w:rPr>
+          <w:rFonts w:ascii="Times New Roman" w:hAnsi="Times New Roman" w:cs="Times New Roman"/>
+          <w:sz w:val="24"/>
+          <w:szCs w:val="24"/>
+        </w:rPr>
+      </w:pPr>
+      <w:r>
+        <w:rPr>
+          <w:rFonts w:ascii="Times New Roman" w:hAnsi="Times New Roman" w:cs="Times New Roman"/>
+          <w:sz w:val="24"/>
+          <w:szCs w:val="24"/>
+        </w:rPr>
+        <w:t xml:space="preserve">[3] Manning, C. D., </w:t>
+      </w:r>
+      <w:proofErr w:type="spellStart"/>
+      <w:r>
+        <w:rPr>
+          <w:rFonts w:ascii="Times New Roman" w:hAnsi="Times New Roman" w:cs="Times New Roman"/>
+          <w:sz w:val="24"/>
+          <w:szCs w:val="24"/>
+        </w:rPr>
+        <w:t>Raghavan</w:t>
+      </w:r>
+      <w:proofErr w:type="spellEnd"/>
+      <w:r>
+        <w:rPr>
+          <w:rFonts w:ascii="Times New Roman" w:hAnsi="Times New Roman" w:cs="Times New Roman"/>
+          <w:sz w:val="24"/>
+          <w:szCs w:val="24"/>
+        </w:rPr>
+        <w:t xml:space="preserve">, P., &amp; </w:t>
+      </w:r>
+      <w:proofErr w:type="spellStart"/>
+      <w:r>
+        <w:rPr>
+          <w:rFonts w:ascii="Times New Roman" w:hAnsi="Times New Roman" w:cs="Times New Roman"/>
+          <w:sz w:val="24"/>
+          <w:szCs w:val="24"/>
+        </w:rPr>
+        <w:t>Schütze</w:t>
+      </w:r>
+      <w:proofErr w:type="spellEnd"/>
+      <w:r>
+        <w:rPr>
+          <w:rFonts w:ascii="Times New Roman" w:hAnsi="Times New Roman" w:cs="Times New Roman"/>
+          <w:sz w:val="24"/>
+          <w:szCs w:val="24"/>
+        </w:rPr>
+        <w:t xml:space="preserve">, H. (2008). </w:t>
+      </w:r>
+      <w:proofErr w:type="gramStart"/>
+      <w:r>
+        <w:rPr>
+          <w:rFonts w:ascii="Times New Roman" w:hAnsi="Times New Roman" w:cs="Times New Roman"/>
+          <w:sz w:val="24"/>
+          <w:szCs w:val="24"/>
+        </w:rPr>
+        <w:t>Introduction to information retrieval (Vol. 1, No. 1, p. 496).</w:t>
+      </w:r>
+      <w:proofErr w:type="gramEnd"/>
+      <w:r>
+        <w:rPr>
+          <w:rFonts w:ascii="Times New Roman" w:hAnsi="Times New Roman" w:cs="Times New Roman"/>
+          <w:sz w:val="24"/>
+          <w:szCs w:val="24"/>
+        </w:rPr>
+        <w:t xml:space="preserve"> Cambridge: Cambridge university press.</w:t>
+      </w:r>
+    </w:p>
+    <w:p>
+      <w:pPr>
+        <w:rPr>
+          <w:rFonts w:ascii="Times New Roman" w:hAnsi="Times New Roman" w:cs="Times New Roman"/>
+          <w:color w:val="222222"/>
+          <w:sz w:val="24"/>
+          <w:szCs w:val="24"/>
+          <w:shd w:val="clear" w:color="auto" w:fill="FFFFFF"/>
+        </w:rPr>
+      </w:pPr>
+      <w:r>
+        <w:rPr>
+          <w:rFonts w:ascii="Times New Roman" w:hAnsi="Times New Roman" w:cs="Times New Roman"/>
+          <w:sz w:val="24"/>
+          <w:szCs w:val="24"/>
+        </w:rPr>
+        <w:t>[4]</w:t>
+      </w:r>
+      <w:r>
+        <w:rPr>
+          <w:rFonts w:ascii="Times New Roman" w:hAnsi="Times New Roman" w:cs="Times New Roman"/>
+          <w:color w:val="222222"/>
+          <w:sz w:val="24"/>
+          <w:szCs w:val="24"/>
+          <w:shd w:val="clear" w:color="auto" w:fill="FFFFFF"/>
+        </w:rPr>
+        <w:t xml:space="preserve"> </w:t>
+      </w:r>
+      <w:r>
+        <w:rPr>
+          <w:rFonts w:ascii="Times New Roman" w:hAnsi="Times New Roman" w:cs="Times New Roman"/>
+          <w:color w:val="222222"/>
+          <w:sz w:val="24"/>
+          <w:szCs w:val="24"/>
+          <w:shd w:val="clear" w:color="auto" w:fill="FFFFFF"/>
+        </w:rPr>
+        <w:t xml:space="preserve">Smith, R., &amp; </w:t>
+      </w:r>
+      <w:proofErr w:type="spellStart"/>
+      <w:r>
+        <w:rPr>
+          <w:rFonts w:ascii="Times New Roman" w:hAnsi="Times New Roman" w:cs="Times New Roman"/>
+          <w:color w:val="222222"/>
+          <w:sz w:val="24"/>
+          <w:szCs w:val="24"/>
+          <w:shd w:val="clear" w:color="auto" w:fill="FFFFFF"/>
+        </w:rPr>
+        <w:t>Horwitz</w:t>
+      </w:r>
+      <w:proofErr w:type="spellEnd"/>
+      <w:r>
+        <w:rPr>
+          <w:rFonts w:ascii="Times New Roman" w:hAnsi="Times New Roman" w:cs="Times New Roman"/>
+          <w:color w:val="222222"/>
+          <w:sz w:val="24"/>
+          <w:szCs w:val="24"/>
+          <w:shd w:val="clear" w:color="auto" w:fill="FFFFFF"/>
+        </w:rPr>
+        <w:t xml:space="preserve">, S. (2009, March). Detecting and measuring similarity in code clones. </w:t>
+      </w:r>
+      <w:proofErr w:type="gramStart"/>
+      <w:r>
+        <w:rPr>
+          <w:rFonts w:ascii="Times New Roman" w:hAnsi="Times New Roman" w:cs="Times New Roman"/>
+          <w:color w:val="222222"/>
+          <w:sz w:val="24"/>
+          <w:szCs w:val="24"/>
+          <w:shd w:val="clear" w:color="auto" w:fill="FFFFFF"/>
+        </w:rPr>
+        <w:t>In</w:t>
+      </w:r>
+      <w:r>
+        <w:rPr>
+          <w:rStyle w:val="apple-converted-space"/>
+          <w:rFonts w:ascii="Times New Roman" w:hAnsi="Times New Roman" w:cs="Times New Roman"/>
+          <w:color w:val="222222"/>
+          <w:sz w:val="24"/>
+          <w:szCs w:val="24"/>
+          <w:shd w:val="clear" w:color="auto" w:fill="FFFFFF"/>
+        </w:rPr>
+        <w:t> </w:t>
+      </w:r>
+      <w:r>
+        <w:rPr>
+          <w:rFonts w:ascii="Times New Roman" w:hAnsi="Times New Roman" w:cs="Times New Roman"/>
+          <w:i/>
+          <w:iCs/>
+          <w:color w:val="222222"/>
+          <w:sz w:val="24"/>
+          <w:szCs w:val="24"/>
+          <w:shd w:val="clear" w:color="auto" w:fill="FFFFFF"/>
+        </w:rPr>
+        <w:t>Proceedings of the International Workshop on Software Clones (IWSC)</w:t>
+      </w:r>
+      <w:r>
+        <w:rPr>
+          <w:rFonts w:ascii="Times New Roman" w:hAnsi="Times New Roman" w:cs="Times New Roman"/>
+          <w:color w:val="222222"/>
+          <w:sz w:val="24"/>
+          <w:szCs w:val="24"/>
+          <w:shd w:val="clear" w:color="auto" w:fill="FFFFFF"/>
+        </w:rPr>
+        <w:t>.</w:t>
+      </w:r>
+      <w:proofErr w:type="gramEnd"/>
+    </w:p>
+    <w:p>
+      <w:pPr>
+        <w:rPr>
+          <w:rFonts w:ascii="Times New Roman" w:hAnsi="Times New Roman" w:cs="Times New Roman"/>
+          <w:color w:val="222222"/>
+          <w:sz w:val="24"/>
+          <w:szCs w:val="24"/>
+          <w:shd w:val="clear" w:color="auto" w:fill="FFFFFF"/>
+        </w:rPr>
+      </w:pPr>
+      <w:r>
+        <w:rPr>
+          <w:rFonts w:ascii="Times New Roman" w:hAnsi="Times New Roman" w:cs="Times New Roman"/>
+          <w:color w:val="222222"/>
+          <w:sz w:val="24"/>
+          <w:szCs w:val="24"/>
+          <w:shd w:val="clear" w:color="auto" w:fill="FFFFFF"/>
+        </w:rPr>
+        <w:t xml:space="preserve">[5] </w:t>
+      </w:r>
+      <w:proofErr w:type="spellStart"/>
+      <w:r>
+        <w:rPr>
+          <w:rFonts w:ascii="Times New Roman" w:hAnsi="Times New Roman" w:cs="Times New Roman"/>
+          <w:color w:val="222222"/>
+          <w:sz w:val="24"/>
+          <w:szCs w:val="24"/>
+          <w:shd w:val="clear" w:color="auto" w:fill="FFFFFF"/>
+        </w:rPr>
+        <w:t>Kamiya</w:t>
+      </w:r>
+      <w:proofErr w:type="spellEnd"/>
+      <w:r>
+        <w:rPr>
+          <w:rFonts w:ascii="Times New Roman" w:hAnsi="Times New Roman" w:cs="Times New Roman"/>
+          <w:color w:val="222222"/>
+          <w:sz w:val="24"/>
+          <w:szCs w:val="24"/>
+          <w:shd w:val="clear" w:color="auto" w:fill="FFFFFF"/>
+        </w:rPr>
+        <w:t xml:space="preserve">, T., </w:t>
+      </w:r>
+      <w:proofErr w:type="spellStart"/>
+      <w:r>
+        <w:rPr>
+          <w:rFonts w:ascii="Times New Roman" w:hAnsi="Times New Roman" w:cs="Times New Roman"/>
+          <w:color w:val="222222"/>
+          <w:sz w:val="24"/>
+          <w:szCs w:val="24"/>
+          <w:shd w:val="clear" w:color="auto" w:fill="FFFFFF"/>
+        </w:rPr>
+        <w:t>Kusumoto</w:t>
+      </w:r>
+      <w:proofErr w:type="spellEnd"/>
+      <w:r>
+        <w:rPr>
+          <w:rFonts w:ascii="Times New Roman" w:hAnsi="Times New Roman" w:cs="Times New Roman"/>
+          <w:color w:val="222222"/>
+          <w:sz w:val="24"/>
+          <w:szCs w:val="24"/>
+          <w:shd w:val="clear" w:color="auto" w:fill="FFFFFF"/>
+        </w:rPr>
+        <w:t xml:space="preserve">, S., &amp; Inoue, K. (2002). </w:t>
+      </w:r>
+      <w:proofErr w:type="spellStart"/>
+      <w:r>
+        <w:rPr>
+          <w:rFonts w:ascii="Times New Roman" w:hAnsi="Times New Roman" w:cs="Times New Roman"/>
+          <w:color w:val="222222"/>
+          <w:sz w:val="24"/>
+          <w:szCs w:val="24"/>
+          <w:shd w:val="clear" w:color="auto" w:fill="FFFFFF"/>
+        </w:rPr>
+        <w:t>CCFinder</w:t>
+      </w:r>
+      <w:proofErr w:type="spellEnd"/>
+      <w:r>
+        <w:rPr>
+          <w:rFonts w:ascii="Times New Roman" w:hAnsi="Times New Roman" w:cs="Times New Roman"/>
+          <w:color w:val="222222"/>
+          <w:sz w:val="24"/>
+          <w:szCs w:val="24"/>
+          <w:shd w:val="clear" w:color="auto" w:fill="FFFFFF"/>
+        </w:rPr>
+        <w:t xml:space="preserve">: a </w:t>
+      </w:r>
+      <w:proofErr w:type="spellStart"/>
+      <w:r>
+        <w:rPr>
+          <w:rFonts w:ascii="Times New Roman" w:hAnsi="Times New Roman" w:cs="Times New Roman"/>
+          <w:color w:val="222222"/>
+          <w:sz w:val="24"/>
+          <w:szCs w:val="24"/>
+          <w:shd w:val="clear" w:color="auto" w:fill="FFFFFF"/>
+        </w:rPr>
+        <w:t>multilinguistic</w:t>
+      </w:r>
+      <w:proofErr w:type="spellEnd"/>
+      <w:r>
+        <w:rPr>
+          <w:rFonts w:ascii="Times New Roman" w:hAnsi="Times New Roman" w:cs="Times New Roman"/>
+          <w:color w:val="222222"/>
+          <w:sz w:val="24"/>
+          <w:szCs w:val="24"/>
+          <w:shd w:val="clear" w:color="auto" w:fill="FFFFFF"/>
+        </w:rPr>
+        <w:t xml:space="preserve"> token-based code clone detection system for large scale source </w:t>
+      </w:r>
+      <w:proofErr w:type="spellStart"/>
+      <w:r>
+        <w:rPr>
+          <w:rFonts w:ascii="Times New Roman" w:hAnsi="Times New Roman" w:cs="Times New Roman"/>
+          <w:color w:val="222222"/>
+          <w:sz w:val="24"/>
+          <w:szCs w:val="24"/>
+          <w:shd w:val="clear" w:color="auto" w:fill="FFFFFF"/>
+        </w:rPr>
+        <w:t>code.</w:t>
+      </w:r>
+      <w:r>
+        <w:rPr>
+          <w:rFonts w:ascii="Times New Roman" w:hAnsi="Times New Roman" w:cs="Times New Roman"/>
+          <w:i/>
+          <w:iCs/>
+          <w:color w:val="222222"/>
+          <w:sz w:val="24"/>
+          <w:szCs w:val="24"/>
+          <w:shd w:val="clear" w:color="auto" w:fill="FFFFFF"/>
+        </w:rPr>
+        <w:t>Software</w:t>
+      </w:r>
+      <w:proofErr w:type="spellEnd"/>
+      <w:r>
+        <w:rPr>
+          <w:rFonts w:ascii="Times New Roman" w:hAnsi="Times New Roman" w:cs="Times New Roman"/>
+          <w:i/>
+          <w:iCs/>
+          <w:color w:val="222222"/>
+          <w:sz w:val="24"/>
+          <w:szCs w:val="24"/>
+          <w:shd w:val="clear" w:color="auto" w:fill="FFFFFF"/>
+        </w:rPr>
+        <w:t xml:space="preserve"> Engineering, IEEE Transactions on</w:t>
+      </w:r>
+      <w:r>
+        <w:rPr>
+          <w:rFonts w:ascii="Times New Roman" w:hAnsi="Times New Roman" w:cs="Times New Roman"/>
+          <w:color w:val="222222"/>
+          <w:sz w:val="24"/>
+          <w:szCs w:val="24"/>
+          <w:shd w:val="clear" w:color="auto" w:fill="FFFFFF"/>
+        </w:rPr>
+        <w:t>,</w:t>
+      </w:r>
+      <w:r>
+        <w:rPr>
+          <w:rStyle w:val="apple-converted-space"/>
+          <w:rFonts w:ascii="Times New Roman" w:hAnsi="Times New Roman" w:cs="Times New Roman"/>
+          <w:color w:val="222222"/>
+          <w:sz w:val="24"/>
+          <w:szCs w:val="24"/>
+          <w:shd w:val="clear" w:color="auto" w:fill="FFFFFF"/>
+        </w:rPr>
+        <w:t> </w:t>
+      </w:r>
+      <w:r>
+        <w:rPr>
+          <w:rFonts w:ascii="Times New Roman" w:hAnsi="Times New Roman" w:cs="Times New Roman"/>
+          <w:i/>
+          <w:iCs/>
+          <w:color w:val="222222"/>
+          <w:sz w:val="24"/>
+          <w:szCs w:val="24"/>
+          <w:shd w:val="clear" w:color="auto" w:fill="FFFFFF"/>
+        </w:rPr>
+        <w:t>28</w:t>
+      </w:r>
+      <w:r>
+        <w:rPr>
+          <w:rFonts w:ascii="Times New Roman" w:hAnsi="Times New Roman" w:cs="Times New Roman"/>
+          <w:color w:val="222222"/>
+          <w:sz w:val="24"/>
+          <w:szCs w:val="24"/>
+          <w:shd w:val="clear" w:color="auto" w:fill="FFFFFF"/>
+        </w:rPr>
+        <w:t>(7), 654-670.</w:t>
+      </w:r>
+    </w:p>
+    <w:p>
+      <w:pPr>
+        <w:rPr>
+          <w:rFonts w:ascii="Times New Roman" w:hAnsi="Times New Roman" w:cs="Times New Roman"/>
+          <w:color w:val="222222"/>
+          <w:sz w:val="24"/>
+          <w:szCs w:val="24"/>
+          <w:shd w:val="clear" w:color="auto" w:fill="FFFFFF"/>
+        </w:rPr>
+      </w:pPr>
+      <w:r>
+        <w:rPr>
+          <w:rFonts w:ascii="Times New Roman" w:hAnsi="Times New Roman" w:cs="Times New Roman"/>
+          <w:color w:val="222222"/>
+          <w:sz w:val="24"/>
+          <w:szCs w:val="24"/>
+          <w:shd w:val="clear" w:color="auto" w:fill="FFFFFF"/>
+        </w:rPr>
+        <w:t xml:space="preserve">[6] </w:t>
+      </w:r>
+      <w:proofErr w:type="spellStart"/>
+      <w:r>
+        <w:rPr>
+          <w:rFonts w:ascii="Times New Roman" w:hAnsi="Times New Roman" w:cs="Times New Roman"/>
+          <w:color w:val="222222"/>
+          <w:sz w:val="24"/>
+          <w:szCs w:val="24"/>
+          <w:shd w:val="clear" w:color="auto" w:fill="FFFFFF"/>
+        </w:rPr>
+        <w:t>Linstead</w:t>
+      </w:r>
+      <w:proofErr w:type="spellEnd"/>
+      <w:r>
+        <w:rPr>
+          <w:rFonts w:ascii="Times New Roman" w:hAnsi="Times New Roman" w:cs="Times New Roman"/>
+          <w:color w:val="222222"/>
+          <w:sz w:val="24"/>
+          <w:szCs w:val="24"/>
+          <w:shd w:val="clear" w:color="auto" w:fill="FFFFFF"/>
+        </w:rPr>
+        <w:t xml:space="preserve">, E., Rigor, P., </w:t>
+      </w:r>
+      <w:proofErr w:type="spellStart"/>
+      <w:r>
+        <w:rPr>
+          <w:rFonts w:ascii="Times New Roman" w:hAnsi="Times New Roman" w:cs="Times New Roman"/>
+          <w:color w:val="222222"/>
+          <w:sz w:val="24"/>
+          <w:szCs w:val="24"/>
+          <w:shd w:val="clear" w:color="auto" w:fill="FFFFFF"/>
+        </w:rPr>
+        <w:t>Bajracharya</w:t>
+      </w:r>
+      <w:proofErr w:type="spellEnd"/>
+      <w:r>
+        <w:rPr>
+          <w:rFonts w:ascii="Times New Roman" w:hAnsi="Times New Roman" w:cs="Times New Roman"/>
+          <w:color w:val="222222"/>
+          <w:sz w:val="24"/>
+          <w:szCs w:val="24"/>
+          <w:shd w:val="clear" w:color="auto" w:fill="FFFFFF"/>
+        </w:rPr>
+        <w:t xml:space="preserve">, S., Lopes, C., &amp; </w:t>
+      </w:r>
+      <w:proofErr w:type="spellStart"/>
+      <w:r>
+        <w:rPr>
+          <w:rFonts w:ascii="Times New Roman" w:hAnsi="Times New Roman" w:cs="Times New Roman"/>
+          <w:color w:val="222222"/>
+          <w:sz w:val="24"/>
+          <w:szCs w:val="24"/>
+          <w:shd w:val="clear" w:color="auto" w:fill="FFFFFF"/>
+        </w:rPr>
+        <w:t>Baldi</w:t>
+      </w:r>
+      <w:proofErr w:type="spellEnd"/>
+      <w:r>
+        <w:rPr>
+          <w:rFonts w:ascii="Times New Roman" w:hAnsi="Times New Roman" w:cs="Times New Roman"/>
+          <w:color w:val="222222"/>
+          <w:sz w:val="24"/>
+          <w:szCs w:val="24"/>
+          <w:shd w:val="clear" w:color="auto" w:fill="FFFFFF"/>
+        </w:rPr>
+        <w:t xml:space="preserve">, P. (2007, November). </w:t>
+      </w:r>
+      <w:proofErr w:type="gramStart"/>
+      <w:r>
+        <w:rPr>
+          <w:rFonts w:ascii="Times New Roman" w:hAnsi="Times New Roman" w:cs="Times New Roman"/>
+          <w:color w:val="222222"/>
+          <w:sz w:val="24"/>
+          <w:szCs w:val="24"/>
+          <w:shd w:val="clear" w:color="auto" w:fill="FFFFFF"/>
+        </w:rPr>
+        <w:t>Mining concepts from code with probabilistic topic models.</w:t>
+      </w:r>
+      <w:proofErr w:type="gramEnd"/>
+      <w:r>
+        <w:rPr>
+          <w:rFonts w:ascii="Times New Roman" w:hAnsi="Times New Roman" w:cs="Times New Roman"/>
+          <w:color w:val="222222"/>
+          <w:sz w:val="24"/>
+          <w:szCs w:val="24"/>
+          <w:shd w:val="clear" w:color="auto" w:fill="FFFFFF"/>
+        </w:rPr>
+        <w:t xml:space="preserve"> In Proceedings of the twenty-second IEEE/ACM international conference on </w:t>
+      </w:r>
+      <w:proofErr w:type="gramStart"/>
+      <w:r>
+        <w:rPr>
+          <w:rFonts w:ascii="Times New Roman" w:hAnsi="Times New Roman" w:cs="Times New Roman"/>
+          <w:color w:val="222222"/>
+          <w:sz w:val="24"/>
+          <w:szCs w:val="24"/>
+          <w:shd w:val="clear" w:color="auto" w:fill="FFFFFF"/>
+        </w:rPr>
+        <w:t>Automated</w:t>
+      </w:r>
+      <w:proofErr w:type="gramEnd"/>
+      <w:r>
+        <w:rPr>
+          <w:rFonts w:ascii="Times New Roman" w:hAnsi="Times New Roman" w:cs="Times New Roman"/>
+          <w:color w:val="222222"/>
+          <w:sz w:val="24"/>
+          <w:szCs w:val="24"/>
+          <w:shd w:val="clear" w:color="auto" w:fill="FFFFFF"/>
+        </w:rPr>
+        <w:t xml:space="preserve"> software engineering (pp. 461-464). </w:t>
+      </w:r>
+      <w:proofErr w:type="gramStart"/>
+      <w:r>
+        <w:rPr>
+          <w:rFonts w:ascii="Times New Roman" w:hAnsi="Times New Roman" w:cs="Times New Roman"/>
+          <w:color w:val="222222"/>
+          <w:sz w:val="24"/>
+          <w:szCs w:val="24"/>
+          <w:shd w:val="clear" w:color="auto" w:fill="FFFFFF"/>
+        </w:rPr>
+        <w:t>ACM.</w:t>
+      </w:r>
+      <w:proofErr w:type="gramEnd"/>
+    </w:p>
+    <w:p>
+      <w:pPr>
+        <w:rPr>
+          <w:rFonts w:ascii="Times New Roman" w:hAnsi="Times New Roman" w:cs="Times New Roman"/>
+          <w:color w:val="222222"/>
+          <w:sz w:val="24"/>
+          <w:szCs w:val="24"/>
+          <w:shd w:val="clear" w:color="auto" w:fill="FFFFFF"/>
+        </w:rPr>
+      </w:pPr>
+      <w:r>
+        <w:rPr>
+          <w:rFonts w:ascii="Times New Roman" w:hAnsi="Times New Roman" w:cs="Times New Roman"/>
+          <w:color w:val="222222"/>
+          <w:sz w:val="24"/>
+          <w:szCs w:val="24"/>
+          <w:shd w:val="clear" w:color="auto" w:fill="FFFFFF"/>
+        </w:rPr>
+        <w:t xml:space="preserve">[7] </w:t>
+      </w:r>
+      <w:r>
+        <w:rPr>
+          <w:rFonts w:ascii="Times New Roman" w:hAnsi="Times New Roman" w:cs="Times New Roman"/>
+          <w:color w:val="222222"/>
+          <w:sz w:val="24"/>
+          <w:szCs w:val="24"/>
+          <w:shd w:val="clear" w:color="auto" w:fill="FFFFFF"/>
+        </w:rPr>
+        <w:t xml:space="preserve">Hummel, O., </w:t>
+      </w:r>
+      <w:proofErr w:type="spellStart"/>
+      <w:r>
+        <w:rPr>
+          <w:rFonts w:ascii="Times New Roman" w:hAnsi="Times New Roman" w:cs="Times New Roman"/>
+          <w:color w:val="222222"/>
+          <w:sz w:val="24"/>
+          <w:szCs w:val="24"/>
+          <w:shd w:val="clear" w:color="auto" w:fill="FFFFFF"/>
+        </w:rPr>
+        <w:t>Janjic</w:t>
+      </w:r>
+      <w:proofErr w:type="spellEnd"/>
+      <w:r>
+        <w:rPr>
+          <w:rFonts w:ascii="Times New Roman" w:hAnsi="Times New Roman" w:cs="Times New Roman"/>
+          <w:color w:val="222222"/>
+          <w:sz w:val="24"/>
+          <w:szCs w:val="24"/>
+          <w:shd w:val="clear" w:color="auto" w:fill="FFFFFF"/>
+        </w:rPr>
+        <w:t>, W., &amp; Atkinson, C. (2008). Code conjurer: Pulling reusable software out of thin air. Software, IEEE, 25(5), 45-52.</w:t>
+      </w:r>
+    </w:p>
+    <w:p>
+      <w:pPr>
+        <w:rPr>
+          <w:rFonts w:ascii="Times New Roman" w:hAnsi="Times New Roman" w:cs="Times New Roman"/>
+          <w:color w:val="222222"/>
+          <w:sz w:val="24"/>
+          <w:szCs w:val="24"/>
+          <w:shd w:val="clear" w:color="auto" w:fill="FFFFFF"/>
+        </w:rPr>
+      </w:pPr>
+      <w:r>
+        <w:rPr>
+          <w:rFonts w:ascii="Times New Roman" w:hAnsi="Times New Roman" w:cs="Times New Roman"/>
+          <w:color w:val="222222"/>
+          <w:sz w:val="24"/>
+          <w:szCs w:val="24"/>
+          <w:shd w:val="clear" w:color="auto" w:fill="FFFFFF"/>
+        </w:rPr>
+        <w:t xml:space="preserve">[8] </w:t>
+      </w:r>
+      <w:proofErr w:type="spellStart"/>
+      <w:r>
+        <w:rPr>
+          <w:rFonts w:ascii="Times New Roman" w:hAnsi="Times New Roman" w:cs="Times New Roman"/>
+          <w:color w:val="222222"/>
+          <w:sz w:val="24"/>
+          <w:szCs w:val="24"/>
+          <w:shd w:val="clear" w:color="auto" w:fill="FFFFFF"/>
+        </w:rPr>
+        <w:t>Lemos</w:t>
+      </w:r>
+      <w:proofErr w:type="spellEnd"/>
+      <w:r>
+        <w:rPr>
+          <w:rFonts w:ascii="Times New Roman" w:hAnsi="Times New Roman" w:cs="Times New Roman"/>
+          <w:color w:val="222222"/>
+          <w:sz w:val="24"/>
+          <w:szCs w:val="24"/>
+          <w:shd w:val="clear" w:color="auto" w:fill="FFFFFF"/>
+        </w:rPr>
+        <w:t xml:space="preserve">, O. A. L., de Paula, A. C., </w:t>
+      </w:r>
+      <w:proofErr w:type="spellStart"/>
+      <w:r>
+        <w:rPr>
+          <w:rFonts w:ascii="Times New Roman" w:hAnsi="Times New Roman" w:cs="Times New Roman"/>
+          <w:color w:val="222222"/>
+          <w:sz w:val="24"/>
+          <w:szCs w:val="24"/>
+          <w:shd w:val="clear" w:color="auto" w:fill="FFFFFF"/>
+        </w:rPr>
+        <w:t>Sajnani</w:t>
+      </w:r>
+      <w:proofErr w:type="spellEnd"/>
+      <w:r>
+        <w:rPr>
+          <w:rFonts w:ascii="Times New Roman" w:hAnsi="Times New Roman" w:cs="Times New Roman"/>
+          <w:color w:val="222222"/>
+          <w:sz w:val="24"/>
+          <w:szCs w:val="24"/>
+          <w:shd w:val="clear" w:color="auto" w:fill="FFFFFF"/>
+        </w:rPr>
+        <w:t>, H., &amp; Lopes, C. V. (2015, September). Can the use of types and query expansion help improve large-scale code search</w:t>
+      </w:r>
+      <w:proofErr w:type="gramStart"/>
+      <w:r>
+        <w:rPr>
+          <w:rFonts w:ascii="Times New Roman" w:hAnsi="Times New Roman" w:cs="Times New Roman"/>
+          <w:color w:val="222222"/>
+          <w:sz w:val="24"/>
+          <w:szCs w:val="24"/>
+          <w:shd w:val="clear" w:color="auto" w:fill="FFFFFF"/>
+        </w:rPr>
+        <w:t>?.</w:t>
+      </w:r>
+      <w:proofErr w:type="gramEnd"/>
+      <w:r>
+        <w:rPr>
+          <w:rFonts w:ascii="Times New Roman" w:hAnsi="Times New Roman" w:cs="Times New Roman"/>
+          <w:color w:val="222222"/>
+          <w:sz w:val="24"/>
+          <w:szCs w:val="24"/>
+          <w:shd w:val="clear" w:color="auto" w:fill="FFFFFF"/>
+        </w:rPr>
+        <w:t xml:space="preserve"> In Source Code Analysis and Manipulation (SCAM), 2015 IEEE 15th International Working Conference on (pp. 41-50). </w:t>
+      </w:r>
+      <w:proofErr w:type="gramStart"/>
+      <w:r>
+        <w:rPr>
+          <w:rFonts w:ascii="Times New Roman" w:hAnsi="Times New Roman" w:cs="Times New Roman"/>
+          <w:color w:val="222222"/>
+          <w:sz w:val="24"/>
+          <w:szCs w:val="24"/>
+          <w:shd w:val="clear" w:color="auto" w:fill="FFFFFF"/>
+        </w:rPr>
+        <w:t>IEEE.</w:t>
+      </w:r>
+      <w:proofErr w:type="gramEnd"/>
+    </w:p>
+    <w:p>
+      <w:pPr>
+        <w:rPr>
+          <w:rFonts w:ascii="Times New Roman" w:hAnsi="Times New Roman" w:cs="Times New Roman"/>
+          <w:color w:val="222222"/>
+          <w:sz w:val="24"/>
+          <w:szCs w:val="24"/>
+          <w:shd w:val="clear" w:color="auto" w:fill="FFFFFF"/>
+        </w:rPr>
+      </w:pPr>
+      <w:r>
+        <w:rPr>
+          <w:rFonts w:ascii="Times New Roman" w:hAnsi="Times New Roman" w:cs="Times New Roman"/>
+          <w:color w:val="222222"/>
+          <w:sz w:val="24"/>
+          <w:szCs w:val="24"/>
+          <w:shd w:val="clear" w:color="auto" w:fill="FFFFFF"/>
+        </w:rPr>
+        <w:t xml:space="preserve">[9] </w:t>
+      </w:r>
+      <w:proofErr w:type="spellStart"/>
+      <w:r>
+        <w:rPr>
+          <w:rFonts w:ascii="Times New Roman" w:hAnsi="Times New Roman" w:cs="Times New Roman"/>
+          <w:color w:val="222222"/>
+          <w:sz w:val="24"/>
+          <w:szCs w:val="24"/>
+          <w:shd w:val="clear" w:color="auto" w:fill="FFFFFF"/>
+        </w:rPr>
+        <w:t>Thummalapenta</w:t>
+      </w:r>
+      <w:proofErr w:type="spellEnd"/>
+      <w:r>
+        <w:rPr>
+          <w:rFonts w:ascii="Times New Roman" w:hAnsi="Times New Roman" w:cs="Times New Roman"/>
+          <w:color w:val="222222"/>
+          <w:sz w:val="24"/>
+          <w:szCs w:val="24"/>
+          <w:shd w:val="clear" w:color="auto" w:fill="FFFFFF"/>
+        </w:rPr>
+        <w:t xml:space="preserve">, S., &amp; </w:t>
+      </w:r>
+      <w:proofErr w:type="spellStart"/>
+      <w:r>
+        <w:rPr>
+          <w:rFonts w:ascii="Times New Roman" w:hAnsi="Times New Roman" w:cs="Times New Roman"/>
+          <w:color w:val="222222"/>
+          <w:sz w:val="24"/>
+          <w:szCs w:val="24"/>
+          <w:shd w:val="clear" w:color="auto" w:fill="FFFFFF"/>
+        </w:rPr>
+        <w:t>Xie</w:t>
+      </w:r>
+      <w:proofErr w:type="spellEnd"/>
+      <w:r>
+        <w:rPr>
+          <w:rFonts w:ascii="Times New Roman" w:hAnsi="Times New Roman" w:cs="Times New Roman"/>
+          <w:color w:val="222222"/>
+          <w:sz w:val="24"/>
+          <w:szCs w:val="24"/>
+          <w:shd w:val="clear" w:color="auto" w:fill="FFFFFF"/>
+        </w:rPr>
+        <w:t xml:space="preserve">, T. (2007, November). </w:t>
+      </w:r>
+      <w:proofErr w:type="spellStart"/>
+      <w:r>
+        <w:rPr>
+          <w:rFonts w:ascii="Times New Roman" w:hAnsi="Times New Roman" w:cs="Times New Roman"/>
+          <w:color w:val="222222"/>
+          <w:sz w:val="24"/>
+          <w:szCs w:val="24"/>
+          <w:shd w:val="clear" w:color="auto" w:fill="FFFFFF"/>
+        </w:rPr>
+        <w:t>Parseweb</w:t>
+      </w:r>
+      <w:proofErr w:type="spellEnd"/>
+      <w:r>
+        <w:rPr>
+          <w:rFonts w:ascii="Times New Roman" w:hAnsi="Times New Roman" w:cs="Times New Roman"/>
+          <w:color w:val="222222"/>
+          <w:sz w:val="24"/>
+          <w:szCs w:val="24"/>
+          <w:shd w:val="clear" w:color="auto" w:fill="FFFFFF"/>
+        </w:rPr>
+        <w:t xml:space="preserve">: a programmer assistant for reusing open source code on the web. In Proceedings of the twenty-second IEEE/ACM international conference on </w:t>
+      </w:r>
+      <w:proofErr w:type="gramStart"/>
+      <w:r>
+        <w:rPr>
+          <w:rFonts w:ascii="Times New Roman" w:hAnsi="Times New Roman" w:cs="Times New Roman"/>
+          <w:color w:val="222222"/>
+          <w:sz w:val="24"/>
+          <w:szCs w:val="24"/>
+          <w:shd w:val="clear" w:color="auto" w:fill="FFFFFF"/>
+        </w:rPr>
+        <w:t>Automated</w:t>
+      </w:r>
+      <w:proofErr w:type="gramEnd"/>
+      <w:r>
+        <w:rPr>
+          <w:rFonts w:ascii="Times New Roman" w:hAnsi="Times New Roman" w:cs="Times New Roman"/>
+          <w:color w:val="222222"/>
+          <w:sz w:val="24"/>
+          <w:szCs w:val="24"/>
+          <w:shd w:val="clear" w:color="auto" w:fill="FFFFFF"/>
+        </w:rPr>
+        <w:t xml:space="preserve"> software engineering (pp. 204-213). </w:t>
+      </w:r>
+      <w:proofErr w:type="gramStart"/>
+      <w:r>
+        <w:rPr>
+          <w:rFonts w:ascii="Times New Roman" w:hAnsi="Times New Roman" w:cs="Times New Roman"/>
+          <w:color w:val="222222"/>
+          <w:sz w:val="24"/>
+          <w:szCs w:val="24"/>
+          <w:shd w:val="clear" w:color="auto" w:fill="FFFFFF"/>
+        </w:rPr>
+        <w:t>ACM.</w:t>
+      </w:r>
+      <w:proofErr w:type="gramEnd"/>
+    </w:p>
+    <w:p>
+      <w:pPr>
+        <w:rPr>
+          <w:rFonts w:ascii="Times New Roman" w:hAnsi="Times New Roman" w:cs="Times New Roman"/>
+          <w:color w:val="222222"/>
+          <w:sz w:val="24"/>
+          <w:szCs w:val="24"/>
+          <w:shd w:val="clear" w:color="auto" w:fill="FFFFFF"/>
+        </w:rPr>
+      </w:pPr>
+      <w:r>
+        <w:rPr>
+          <w:rFonts w:ascii="Times New Roman" w:hAnsi="Times New Roman" w:cs="Times New Roman"/>
+          <w:color w:val="222222"/>
+          <w:sz w:val="24"/>
+          <w:szCs w:val="24"/>
+          <w:shd w:val="clear" w:color="auto" w:fill="FFFFFF"/>
+        </w:rPr>
+        <w:t xml:space="preserve">[10] </w:t>
+      </w:r>
+      <w:r>
+        <w:rPr>
+          <w:rFonts w:ascii="Times New Roman" w:hAnsi="Times New Roman" w:cs="Times New Roman"/>
+          <w:color w:val="222222"/>
+          <w:sz w:val="24"/>
+          <w:szCs w:val="24"/>
+          <w:shd w:val="clear" w:color="auto" w:fill="FFFFFF"/>
+        </w:rPr>
+        <w:t xml:space="preserve">Holmes, R., Walker, R. J., &amp; Murphy, G. C. (2005, September). </w:t>
+      </w:r>
+      <w:proofErr w:type="spellStart"/>
+      <w:proofErr w:type="gramStart"/>
+      <w:r>
+        <w:rPr>
+          <w:rFonts w:ascii="Times New Roman" w:hAnsi="Times New Roman" w:cs="Times New Roman"/>
+          <w:color w:val="222222"/>
+          <w:sz w:val="24"/>
+          <w:szCs w:val="24"/>
+          <w:shd w:val="clear" w:color="auto" w:fill="FFFFFF"/>
+        </w:rPr>
+        <w:t>Strathcona</w:t>
+      </w:r>
+      <w:proofErr w:type="spellEnd"/>
+      <w:r>
+        <w:rPr>
+          <w:rFonts w:ascii="Times New Roman" w:hAnsi="Times New Roman" w:cs="Times New Roman"/>
+          <w:color w:val="222222"/>
+          <w:sz w:val="24"/>
+          <w:szCs w:val="24"/>
+          <w:shd w:val="clear" w:color="auto" w:fill="FFFFFF"/>
+        </w:rPr>
+        <w:t xml:space="preserve"> example recommendation tool.</w:t>
+      </w:r>
+      <w:proofErr w:type="gramEnd"/>
+      <w:r>
+        <w:rPr>
+          <w:rFonts w:ascii="Times New Roman" w:hAnsi="Times New Roman" w:cs="Times New Roman"/>
+          <w:color w:val="222222"/>
+          <w:sz w:val="24"/>
+          <w:szCs w:val="24"/>
+          <w:shd w:val="clear" w:color="auto" w:fill="FFFFFF"/>
+        </w:rPr>
+        <w:t xml:space="preserve"> </w:t>
+      </w:r>
+      <w:proofErr w:type="gramStart"/>
+      <w:r>
+        <w:rPr>
+          <w:rFonts w:ascii="Times New Roman" w:hAnsi="Times New Roman" w:cs="Times New Roman"/>
+          <w:color w:val="222222"/>
+          <w:sz w:val="24"/>
+          <w:szCs w:val="24"/>
+          <w:shd w:val="clear" w:color="auto" w:fill="FFFFFF"/>
+        </w:rPr>
+        <w:t>In ACM SIGSOFT Software Engineering Notes (Vol. 30, No. 5, pp. 237-240).</w:t>
+      </w:r>
+      <w:proofErr w:type="gramEnd"/>
+      <w:r>
+        <w:rPr>
+          <w:rFonts w:ascii="Times New Roman" w:hAnsi="Times New Roman" w:cs="Times New Roman"/>
+          <w:color w:val="222222"/>
+          <w:sz w:val="24"/>
+          <w:szCs w:val="24"/>
+          <w:shd w:val="clear" w:color="auto" w:fill="FFFFFF"/>
+        </w:rPr>
+        <w:t xml:space="preserve"> </w:t>
+      </w:r>
+      <w:proofErr w:type="gramStart"/>
+      <w:r>
+        <w:rPr>
+          <w:rFonts w:ascii="Times New Roman" w:hAnsi="Times New Roman" w:cs="Times New Roman"/>
+          <w:color w:val="222222"/>
+          <w:sz w:val="24"/>
+          <w:szCs w:val="24"/>
+          <w:shd w:val="clear" w:color="auto" w:fill="FFFFFF"/>
+        </w:rPr>
+        <w:t>ACM.</w:t>
+      </w:r>
+      <w:proofErr w:type="gramEnd"/>
+    </w:p>
+    <w:p>
+      <w:pPr>
+        <w:rPr>
+          <w:rFonts w:ascii="Times New Roman" w:hAnsi="Times New Roman" w:cs="Times New Roman"/>
+          <w:color w:val="222222"/>
+          <w:sz w:val="24"/>
+          <w:szCs w:val="24"/>
+          <w:shd w:val="clear" w:color="auto" w:fill="FFFFFF"/>
+        </w:rPr>
+      </w:pPr>
+      <w:r>
+        <w:rPr>
+          <w:rFonts w:ascii="Times New Roman" w:hAnsi="Times New Roman" w:cs="Times New Roman"/>
+          <w:color w:val="222222"/>
+          <w:sz w:val="24"/>
+          <w:szCs w:val="24"/>
+          <w:shd w:val="clear" w:color="auto" w:fill="FFFFFF"/>
+        </w:rPr>
+        <w:t>[11]</w:t>
+      </w:r>
+      <w:r>
+        <w:rPr>
+          <w:rFonts w:ascii="Times New Roman" w:hAnsi="Times New Roman" w:cs="Times New Roman"/>
+          <w:color w:val="222222"/>
+          <w:sz w:val="24"/>
+          <w:szCs w:val="24"/>
+          <w:shd w:val="clear" w:color="auto" w:fill="FFFFFF"/>
+        </w:rPr>
+        <w:t xml:space="preserve"> </w:t>
+      </w:r>
+      <w:proofErr w:type="spellStart"/>
+      <w:r>
+        <w:rPr>
+          <w:rFonts w:ascii="Times New Roman" w:hAnsi="Times New Roman" w:cs="Times New Roman"/>
+          <w:color w:val="222222"/>
+          <w:sz w:val="24"/>
+          <w:szCs w:val="24"/>
+          <w:shd w:val="clear" w:color="auto" w:fill="FFFFFF"/>
+        </w:rPr>
+        <w:t>Mandelin</w:t>
+      </w:r>
+      <w:proofErr w:type="spellEnd"/>
+      <w:r>
+        <w:rPr>
+          <w:rFonts w:ascii="Times New Roman" w:hAnsi="Times New Roman" w:cs="Times New Roman"/>
+          <w:color w:val="222222"/>
+          <w:sz w:val="24"/>
+          <w:szCs w:val="24"/>
+          <w:shd w:val="clear" w:color="auto" w:fill="FFFFFF"/>
+        </w:rPr>
+        <w:t xml:space="preserve">, D., </w:t>
+      </w:r>
+      <w:proofErr w:type="spellStart"/>
+      <w:r>
+        <w:rPr>
+          <w:rFonts w:ascii="Times New Roman" w:hAnsi="Times New Roman" w:cs="Times New Roman"/>
+          <w:color w:val="222222"/>
+          <w:sz w:val="24"/>
+          <w:szCs w:val="24"/>
+          <w:shd w:val="clear" w:color="auto" w:fill="FFFFFF"/>
+        </w:rPr>
+        <w:t>Xu</w:t>
+      </w:r>
+      <w:proofErr w:type="spellEnd"/>
+      <w:r>
+        <w:rPr>
+          <w:rFonts w:ascii="Times New Roman" w:hAnsi="Times New Roman" w:cs="Times New Roman"/>
+          <w:color w:val="222222"/>
+          <w:sz w:val="24"/>
+          <w:szCs w:val="24"/>
+          <w:shd w:val="clear" w:color="auto" w:fill="FFFFFF"/>
+        </w:rPr>
+        <w:t xml:space="preserve">, L., </w:t>
+      </w:r>
+      <w:proofErr w:type="spellStart"/>
+      <w:r>
+        <w:rPr>
+          <w:rFonts w:ascii="Times New Roman" w:hAnsi="Times New Roman" w:cs="Times New Roman"/>
+          <w:color w:val="222222"/>
+          <w:sz w:val="24"/>
+          <w:szCs w:val="24"/>
+          <w:shd w:val="clear" w:color="auto" w:fill="FFFFFF"/>
+        </w:rPr>
+        <w:t>Bodík</w:t>
+      </w:r>
+      <w:proofErr w:type="spellEnd"/>
+      <w:r>
+        <w:rPr>
+          <w:rFonts w:ascii="Times New Roman" w:hAnsi="Times New Roman" w:cs="Times New Roman"/>
+          <w:color w:val="222222"/>
+          <w:sz w:val="24"/>
+          <w:szCs w:val="24"/>
+          <w:shd w:val="clear" w:color="auto" w:fill="FFFFFF"/>
+        </w:rPr>
+        <w:t xml:space="preserve">, R., &amp; </w:t>
+      </w:r>
+      <w:proofErr w:type="spellStart"/>
+      <w:r>
+        <w:rPr>
+          <w:rFonts w:ascii="Times New Roman" w:hAnsi="Times New Roman" w:cs="Times New Roman"/>
+          <w:color w:val="222222"/>
+          <w:sz w:val="24"/>
+          <w:szCs w:val="24"/>
+          <w:shd w:val="clear" w:color="auto" w:fill="FFFFFF"/>
+        </w:rPr>
+        <w:t>Kimelman</w:t>
+      </w:r>
+      <w:proofErr w:type="spellEnd"/>
+      <w:r>
+        <w:rPr>
+          <w:rFonts w:ascii="Times New Roman" w:hAnsi="Times New Roman" w:cs="Times New Roman"/>
+          <w:color w:val="222222"/>
+          <w:sz w:val="24"/>
+          <w:szCs w:val="24"/>
+          <w:shd w:val="clear" w:color="auto" w:fill="FFFFFF"/>
+        </w:rPr>
+        <w:t xml:space="preserve">, D. (2005). </w:t>
+      </w:r>
+      <w:proofErr w:type="spellStart"/>
+      <w:r>
+        <w:rPr>
+          <w:rFonts w:ascii="Times New Roman" w:hAnsi="Times New Roman" w:cs="Times New Roman"/>
+          <w:color w:val="222222"/>
+          <w:sz w:val="24"/>
+          <w:szCs w:val="24"/>
+          <w:shd w:val="clear" w:color="auto" w:fill="FFFFFF"/>
+        </w:rPr>
+        <w:t>Jungloid</w:t>
+      </w:r>
+      <w:proofErr w:type="spellEnd"/>
+      <w:r>
+        <w:rPr>
+          <w:rFonts w:ascii="Times New Roman" w:hAnsi="Times New Roman" w:cs="Times New Roman"/>
+          <w:color w:val="222222"/>
+          <w:sz w:val="24"/>
+          <w:szCs w:val="24"/>
+          <w:shd w:val="clear" w:color="auto" w:fill="FFFFFF"/>
+        </w:rPr>
+        <w:t xml:space="preserve"> mining: helping to navigate the API jungle. ACM SIGPLAN Notices, 40(6), 48-61.</w:t>
+      </w:r>
+    </w:p>
+    <w:p>
+      <w:pPr>
+        <w:rPr>
+          <w:rFonts w:ascii="Times New Roman" w:hAnsi="Times New Roman" w:cs="Times New Roman"/>
+          <w:color w:val="222222"/>
+          <w:sz w:val="24"/>
+          <w:szCs w:val="24"/>
+          <w:shd w:val="clear" w:color="auto" w:fill="FFFFFF"/>
+        </w:rPr>
+      </w:pPr>
+      <w:r>
+        <w:rPr>
+          <w:rFonts w:ascii="Times New Roman" w:hAnsi="Times New Roman" w:cs="Times New Roman"/>
+          <w:color w:val="222222"/>
+          <w:sz w:val="24"/>
+          <w:szCs w:val="24"/>
+          <w:shd w:val="clear" w:color="auto" w:fill="FFFFFF"/>
+        </w:rPr>
+        <w:t xml:space="preserve">[12] </w:t>
+      </w:r>
+      <w:proofErr w:type="spellStart"/>
+      <w:r>
+        <w:rPr>
+          <w:rFonts w:ascii="Times New Roman" w:hAnsi="Times New Roman" w:cs="Times New Roman"/>
+          <w:color w:val="222222"/>
+          <w:sz w:val="24"/>
+          <w:szCs w:val="24"/>
+          <w:shd w:val="clear" w:color="auto" w:fill="FFFFFF"/>
+        </w:rPr>
+        <w:t>Sahavechaphan</w:t>
+      </w:r>
+      <w:proofErr w:type="spellEnd"/>
+      <w:r>
+        <w:rPr>
+          <w:rFonts w:ascii="Times New Roman" w:hAnsi="Times New Roman" w:cs="Times New Roman"/>
+          <w:color w:val="222222"/>
+          <w:sz w:val="24"/>
+          <w:szCs w:val="24"/>
+          <w:shd w:val="clear" w:color="auto" w:fill="FFFFFF"/>
+        </w:rPr>
+        <w:t xml:space="preserve">, N., &amp; Claypool, K. (2006). </w:t>
+      </w:r>
+      <w:proofErr w:type="spellStart"/>
+      <w:r>
+        <w:rPr>
+          <w:rFonts w:ascii="Times New Roman" w:hAnsi="Times New Roman" w:cs="Times New Roman"/>
+          <w:color w:val="222222"/>
+          <w:sz w:val="24"/>
+          <w:szCs w:val="24"/>
+          <w:shd w:val="clear" w:color="auto" w:fill="FFFFFF"/>
+        </w:rPr>
+        <w:t>Xsnippet</w:t>
+      </w:r>
+      <w:proofErr w:type="spellEnd"/>
+      <w:r>
+        <w:rPr>
+          <w:rFonts w:ascii="Times New Roman" w:hAnsi="Times New Roman" w:cs="Times New Roman"/>
+          <w:color w:val="222222"/>
+          <w:sz w:val="24"/>
+          <w:szCs w:val="24"/>
+          <w:shd w:val="clear" w:color="auto" w:fill="FFFFFF"/>
+        </w:rPr>
+        <w:t xml:space="preserve">: mining for sample code. ACM </w:t>
+      </w:r>
+      <w:proofErr w:type="spellStart"/>
+      <w:r>
+        <w:rPr>
+          <w:rFonts w:ascii="Times New Roman" w:hAnsi="Times New Roman" w:cs="Times New Roman"/>
+          <w:color w:val="222222"/>
+          <w:sz w:val="24"/>
+          <w:szCs w:val="24"/>
+          <w:shd w:val="clear" w:color="auto" w:fill="FFFFFF"/>
+        </w:rPr>
+        <w:t>Sigplan</w:t>
+      </w:r>
+      <w:proofErr w:type="spellEnd"/>
+      <w:r>
+        <w:rPr>
+          <w:rFonts w:ascii="Times New Roman" w:hAnsi="Times New Roman" w:cs="Times New Roman"/>
+          <w:color w:val="222222"/>
+          <w:sz w:val="24"/>
+          <w:szCs w:val="24"/>
+          <w:shd w:val="clear" w:color="auto" w:fill="FFFFFF"/>
+        </w:rPr>
+        <w:t xml:space="preserve"> Notices, 41(10), 413-430.</w:t>
+      </w:r>
+    </w:p>
+    <w:p>
+      <w:pPr>
+        <w:rPr>
+          <w:rFonts w:ascii="Times New Roman" w:hAnsi="Times New Roman" w:cs="Times New Roman"/>
+          <w:color w:val="222222"/>
+          <w:sz w:val="24"/>
+          <w:szCs w:val="24"/>
+          <w:shd w:val="clear" w:color="auto" w:fill="FFFFFF"/>
+        </w:rPr>
+      </w:pPr>
+      <w:proofErr w:type="gramStart"/>
+      <w:r>
+        <w:rPr>
+          <w:rFonts w:ascii="Times New Roman" w:hAnsi="Times New Roman" w:cs="Times New Roman"/>
+          <w:color w:val="222222"/>
+          <w:sz w:val="24"/>
+          <w:szCs w:val="24"/>
+          <w:shd w:val="clear" w:color="auto" w:fill="FFFFFF"/>
+        </w:rPr>
+        <w:lastRenderedPageBreak/>
+        <w:t xml:space="preserve">[13] </w:t>
+      </w:r>
+      <w:proofErr w:type="spellStart"/>
+      <w:r>
+        <w:rPr>
+          <w:rFonts w:ascii="Times New Roman" w:hAnsi="Times New Roman" w:cs="Times New Roman"/>
+          <w:color w:val="222222"/>
+          <w:sz w:val="24"/>
+          <w:szCs w:val="24"/>
+          <w:shd w:val="clear" w:color="auto" w:fill="FFFFFF"/>
+        </w:rPr>
+        <w:t>Lazzarini</w:t>
+      </w:r>
+      <w:proofErr w:type="spellEnd"/>
+      <w:r>
+        <w:rPr>
+          <w:rFonts w:ascii="Times New Roman" w:hAnsi="Times New Roman" w:cs="Times New Roman"/>
+          <w:color w:val="222222"/>
+          <w:sz w:val="24"/>
+          <w:szCs w:val="24"/>
+          <w:shd w:val="clear" w:color="auto" w:fill="FFFFFF"/>
+        </w:rPr>
+        <w:t xml:space="preserve"> </w:t>
+      </w:r>
+      <w:proofErr w:type="spellStart"/>
+      <w:r>
+        <w:rPr>
+          <w:rFonts w:ascii="Times New Roman" w:hAnsi="Times New Roman" w:cs="Times New Roman"/>
+          <w:color w:val="222222"/>
+          <w:sz w:val="24"/>
+          <w:szCs w:val="24"/>
+          <w:shd w:val="clear" w:color="auto" w:fill="FFFFFF"/>
+        </w:rPr>
+        <w:t>Lemos</w:t>
+      </w:r>
+      <w:proofErr w:type="spellEnd"/>
+      <w:r>
+        <w:rPr>
+          <w:rFonts w:ascii="Times New Roman" w:hAnsi="Times New Roman" w:cs="Times New Roman"/>
+          <w:color w:val="222222"/>
+          <w:sz w:val="24"/>
+          <w:szCs w:val="24"/>
+          <w:shd w:val="clear" w:color="auto" w:fill="FFFFFF"/>
+        </w:rPr>
+        <w:t xml:space="preserve">, O. A., </w:t>
+      </w:r>
+      <w:proofErr w:type="spellStart"/>
+      <w:r>
+        <w:rPr>
+          <w:rFonts w:ascii="Times New Roman" w:hAnsi="Times New Roman" w:cs="Times New Roman"/>
+          <w:color w:val="222222"/>
+          <w:sz w:val="24"/>
+          <w:szCs w:val="24"/>
+          <w:shd w:val="clear" w:color="auto" w:fill="FFFFFF"/>
+        </w:rPr>
+        <w:t>Bajracharya</w:t>
+      </w:r>
+      <w:proofErr w:type="spellEnd"/>
+      <w:r>
+        <w:rPr>
+          <w:rFonts w:ascii="Times New Roman" w:hAnsi="Times New Roman" w:cs="Times New Roman"/>
+          <w:color w:val="222222"/>
+          <w:sz w:val="24"/>
+          <w:szCs w:val="24"/>
+          <w:shd w:val="clear" w:color="auto" w:fill="FFFFFF"/>
+        </w:rPr>
+        <w:t xml:space="preserve">, S. K., &amp; </w:t>
+      </w:r>
+      <w:proofErr w:type="spellStart"/>
+      <w:r>
+        <w:rPr>
+          <w:rFonts w:ascii="Times New Roman" w:hAnsi="Times New Roman" w:cs="Times New Roman"/>
+          <w:color w:val="222222"/>
+          <w:sz w:val="24"/>
+          <w:szCs w:val="24"/>
+          <w:shd w:val="clear" w:color="auto" w:fill="FFFFFF"/>
+        </w:rPr>
+        <w:t>Ossher</w:t>
+      </w:r>
+      <w:proofErr w:type="spellEnd"/>
+      <w:r>
+        <w:rPr>
+          <w:rFonts w:ascii="Times New Roman" w:hAnsi="Times New Roman" w:cs="Times New Roman"/>
+          <w:color w:val="222222"/>
+          <w:sz w:val="24"/>
+          <w:szCs w:val="24"/>
+          <w:shd w:val="clear" w:color="auto" w:fill="FFFFFF"/>
+        </w:rPr>
+        <w:t>, J. (2007, October).</w:t>
+      </w:r>
+      <w:proofErr w:type="gramEnd"/>
+      <w:r>
+        <w:rPr>
+          <w:rFonts w:ascii="Times New Roman" w:hAnsi="Times New Roman" w:cs="Times New Roman"/>
+          <w:color w:val="222222"/>
+          <w:sz w:val="24"/>
+          <w:szCs w:val="24"/>
+          <w:shd w:val="clear" w:color="auto" w:fill="FFFFFF"/>
+        </w:rPr>
+        <w:t xml:space="preserve"> </w:t>
+      </w:r>
+      <w:proofErr w:type="spellStart"/>
+      <w:r>
+        <w:rPr>
+          <w:rFonts w:ascii="Times New Roman" w:hAnsi="Times New Roman" w:cs="Times New Roman"/>
+          <w:color w:val="222222"/>
+          <w:sz w:val="24"/>
+          <w:szCs w:val="24"/>
+          <w:shd w:val="clear" w:color="auto" w:fill="FFFFFF"/>
+        </w:rPr>
+        <w:t>CodeGenie</w:t>
+      </w:r>
+      <w:proofErr w:type="spellEnd"/>
+      <w:proofErr w:type="gramStart"/>
+      <w:r>
+        <w:rPr>
+          <w:rFonts w:ascii="Times New Roman" w:hAnsi="Times New Roman" w:cs="Times New Roman"/>
+          <w:color w:val="222222"/>
+          <w:sz w:val="24"/>
+          <w:szCs w:val="24"/>
+          <w:shd w:val="clear" w:color="auto" w:fill="FFFFFF"/>
+        </w:rPr>
+        <w:t>::</w:t>
+      </w:r>
+      <w:proofErr w:type="gramEnd"/>
+      <w:r>
+        <w:rPr>
+          <w:rFonts w:ascii="Times New Roman" w:hAnsi="Times New Roman" w:cs="Times New Roman"/>
+          <w:color w:val="222222"/>
+          <w:sz w:val="24"/>
+          <w:szCs w:val="24"/>
+          <w:shd w:val="clear" w:color="auto" w:fill="FFFFFF"/>
+        </w:rPr>
+        <w:t xml:space="preserve"> a tool for test-driven source code search. In Companion to the 22nd ACM SIGPLAN conference on Object-oriented programming systems and applications companion (pp. 917-918). </w:t>
+      </w:r>
+      <w:proofErr w:type="gramStart"/>
+      <w:r>
+        <w:rPr>
+          <w:rFonts w:ascii="Times New Roman" w:hAnsi="Times New Roman" w:cs="Times New Roman"/>
+          <w:color w:val="222222"/>
+          <w:sz w:val="24"/>
+          <w:szCs w:val="24"/>
+          <w:shd w:val="clear" w:color="auto" w:fill="FFFFFF"/>
+        </w:rPr>
+        <w:t>ACM.</w:t>
+      </w:r>
+      <w:proofErr w:type="gramEnd"/>
+    </w:p>
+    <w:p>
+      <w:pPr>
+        <w:rPr>
+          <w:rFonts w:ascii="Times New Roman" w:hAnsi="Times New Roman" w:cs="Times New Roman"/>
+          <w:color w:val="222222"/>
+          <w:sz w:val="24"/>
+          <w:szCs w:val="24"/>
+          <w:shd w:val="clear" w:color="auto" w:fill="FFFFFF"/>
+        </w:rPr>
+      </w:pPr>
+      <w:r>
+        <w:rPr>
+          <w:rFonts w:ascii="Times New Roman" w:hAnsi="Times New Roman" w:cs="Times New Roman"/>
+          <w:color w:val="222222"/>
+          <w:sz w:val="24"/>
+          <w:szCs w:val="24"/>
+          <w:shd w:val="clear" w:color="auto" w:fill="FFFFFF"/>
+        </w:rPr>
+        <w:t>[14]</w:t>
+      </w:r>
+      <w:r>
+        <w:rPr>
+          <w:rFonts w:ascii="Times New Roman" w:hAnsi="Times New Roman" w:cs="Times New Roman"/>
+          <w:color w:val="222222"/>
+          <w:sz w:val="24"/>
+          <w:szCs w:val="24"/>
+          <w:shd w:val="clear" w:color="auto" w:fill="FFFFFF"/>
+        </w:rPr>
+        <w:t xml:space="preserve"> </w:t>
+      </w:r>
+      <w:r>
+        <w:rPr>
+          <w:rFonts w:ascii="Times New Roman" w:hAnsi="Times New Roman" w:cs="Times New Roman"/>
+          <w:color w:val="222222"/>
+          <w:sz w:val="24"/>
+          <w:szCs w:val="24"/>
+          <w:shd w:val="clear" w:color="auto" w:fill="FFFFFF"/>
+        </w:rPr>
+        <w:t xml:space="preserve">Reiss, S. P. (2009, May). </w:t>
+      </w:r>
+      <w:proofErr w:type="gramStart"/>
+      <w:r>
+        <w:rPr>
+          <w:rFonts w:ascii="Times New Roman" w:hAnsi="Times New Roman" w:cs="Times New Roman"/>
+          <w:color w:val="222222"/>
+          <w:sz w:val="24"/>
+          <w:szCs w:val="24"/>
+          <w:shd w:val="clear" w:color="auto" w:fill="FFFFFF"/>
+        </w:rPr>
+        <w:t>Semantics-based code search.</w:t>
+      </w:r>
+      <w:proofErr w:type="gramEnd"/>
+      <w:r>
+        <w:rPr>
+          <w:rFonts w:ascii="Times New Roman" w:hAnsi="Times New Roman" w:cs="Times New Roman"/>
+          <w:color w:val="222222"/>
+          <w:sz w:val="24"/>
+          <w:szCs w:val="24"/>
+          <w:shd w:val="clear" w:color="auto" w:fill="FFFFFF"/>
+        </w:rPr>
+        <w:t xml:space="preserve"> </w:t>
+      </w:r>
+      <w:proofErr w:type="gramStart"/>
+      <w:r>
+        <w:rPr>
+          <w:rFonts w:ascii="Times New Roman" w:hAnsi="Times New Roman" w:cs="Times New Roman"/>
+          <w:color w:val="222222"/>
+          <w:sz w:val="24"/>
+          <w:szCs w:val="24"/>
+          <w:shd w:val="clear" w:color="auto" w:fill="FFFFFF"/>
+        </w:rPr>
+        <w:t>In Proceedings of the 31st International Conference on Software Engineering (pp. 243-253).</w:t>
+      </w:r>
+      <w:proofErr w:type="gramEnd"/>
+      <w:r>
+        <w:rPr>
+          <w:rFonts w:ascii="Times New Roman" w:hAnsi="Times New Roman" w:cs="Times New Roman"/>
+          <w:color w:val="222222"/>
+          <w:sz w:val="24"/>
+          <w:szCs w:val="24"/>
+          <w:shd w:val="clear" w:color="auto" w:fill="FFFFFF"/>
+        </w:rPr>
+        <w:t xml:space="preserve"> </w:t>
+      </w:r>
+      <w:proofErr w:type="gramStart"/>
+      <w:r>
+        <w:rPr>
+          <w:rFonts w:ascii="Times New Roman" w:hAnsi="Times New Roman" w:cs="Times New Roman"/>
+          <w:color w:val="222222"/>
+          <w:sz w:val="24"/>
+          <w:szCs w:val="24"/>
+          <w:shd w:val="clear" w:color="auto" w:fill="FFFFFF"/>
+        </w:rPr>
+        <w:t>IEEE Computer Society.</w:t>
+      </w:r>
+      <w:proofErr w:type="gramEnd"/>
+    </w:p>
+    <w:p>
+      <w:pPr>
+        <w:rPr>
+          <w:rFonts w:ascii="Times New Roman" w:hAnsi="Times New Roman" w:cs="Times New Roman"/>
+          <w:color w:val="222222"/>
+          <w:sz w:val="24"/>
+          <w:szCs w:val="24"/>
+          <w:shd w:val="clear" w:color="auto" w:fill="FFFFFF"/>
+        </w:rPr>
+      </w:pPr>
+      <w:r>
+        <w:rPr>
+          <w:rFonts w:ascii="Times New Roman" w:hAnsi="Times New Roman" w:cs="Times New Roman"/>
+          <w:color w:val="222222"/>
+          <w:sz w:val="24"/>
+          <w:szCs w:val="24"/>
+          <w:shd w:val="clear" w:color="auto" w:fill="FFFFFF"/>
+        </w:rPr>
+        <w:t xml:space="preserve">[15] </w:t>
+      </w:r>
+      <w:proofErr w:type="spellStart"/>
+      <w:r>
+        <w:rPr>
+          <w:rFonts w:ascii="Times New Roman" w:hAnsi="Times New Roman" w:cs="Times New Roman"/>
+          <w:color w:val="222222"/>
+          <w:sz w:val="24"/>
+          <w:szCs w:val="24"/>
+          <w:shd w:val="clear" w:color="auto" w:fill="FFFFFF"/>
+        </w:rPr>
+        <w:t>Janjic</w:t>
+      </w:r>
+      <w:proofErr w:type="spellEnd"/>
+      <w:r>
+        <w:rPr>
+          <w:rFonts w:ascii="Times New Roman" w:hAnsi="Times New Roman" w:cs="Times New Roman"/>
+          <w:color w:val="222222"/>
+          <w:sz w:val="24"/>
+          <w:szCs w:val="24"/>
+          <w:shd w:val="clear" w:color="auto" w:fill="FFFFFF"/>
+        </w:rPr>
+        <w:t xml:space="preserve">, W., &amp; Atkinson, C. (2012, June). Leveraging software search and reuse with automated software adaptation. </w:t>
+      </w:r>
+      <w:proofErr w:type="gramStart"/>
+      <w:r>
+        <w:rPr>
+          <w:rFonts w:ascii="Times New Roman" w:hAnsi="Times New Roman" w:cs="Times New Roman"/>
+          <w:color w:val="222222"/>
+          <w:sz w:val="24"/>
+          <w:szCs w:val="24"/>
+          <w:shd w:val="clear" w:color="auto" w:fill="FFFFFF"/>
+        </w:rPr>
+        <w:t>In Search-Driven Development-Users, Infrastructure, Tools and Evaluation (SUITE), 2012 ICSE Workshop on (pp. 23-26).</w:t>
+      </w:r>
+      <w:proofErr w:type="gramEnd"/>
+      <w:r>
+        <w:rPr>
+          <w:rFonts w:ascii="Times New Roman" w:hAnsi="Times New Roman" w:cs="Times New Roman"/>
+          <w:color w:val="222222"/>
+          <w:sz w:val="24"/>
+          <w:szCs w:val="24"/>
+          <w:shd w:val="clear" w:color="auto" w:fill="FFFFFF"/>
+        </w:rPr>
+        <w:t xml:space="preserve"> </w:t>
+      </w:r>
+      <w:proofErr w:type="gramStart"/>
+      <w:r>
+        <w:rPr>
+          <w:rFonts w:ascii="Times New Roman" w:hAnsi="Times New Roman" w:cs="Times New Roman"/>
+          <w:color w:val="222222"/>
+          <w:sz w:val="24"/>
+          <w:szCs w:val="24"/>
+          <w:shd w:val="clear" w:color="auto" w:fill="FFFFFF"/>
+        </w:rPr>
+        <w:t>IEEE.</w:t>
+      </w:r>
+      <w:proofErr w:type="gramEnd"/>
+    </w:p>
+    <w:p>
+      <w:pPr>
+        <w:rPr>
+          <w:rFonts w:ascii="Times New Roman" w:hAnsi="Times New Roman" w:cs="Times New Roman"/>
+          <w:color w:val="222222"/>
+          <w:sz w:val="24"/>
+          <w:szCs w:val="24"/>
+          <w:shd w:val="clear" w:color="auto" w:fill="FFFFFF"/>
+        </w:rPr>
+      </w:pPr>
+      <w:proofErr w:type="gramStart"/>
+      <w:r>
+        <w:rPr>
+          <w:rFonts w:ascii="Times New Roman" w:hAnsi="Times New Roman" w:cs="Times New Roman"/>
+          <w:color w:val="222222"/>
+          <w:sz w:val="24"/>
+          <w:szCs w:val="24"/>
+          <w:shd w:val="clear" w:color="auto" w:fill="FFFFFF"/>
+        </w:rPr>
+        <w:t xml:space="preserve">[16] </w:t>
+      </w:r>
+      <w:r>
+        <w:rPr>
+          <w:rFonts w:ascii="Times New Roman" w:hAnsi="Times New Roman" w:cs="Times New Roman"/>
+          <w:color w:val="222222"/>
+          <w:sz w:val="24"/>
+          <w:szCs w:val="24"/>
+          <w:shd w:val="clear" w:color="auto" w:fill="FFFFFF"/>
+        </w:rPr>
+        <w:t>G</w:t>
+      </w:r>
+      <w:r>
+        <w:rPr>
+          <w:rFonts w:ascii="Times New Roman" w:hAnsi="Times New Roman" w:cs="Times New Roman"/>
+          <w:color w:val="222222"/>
+          <w:sz w:val="24"/>
+          <w:szCs w:val="24"/>
+          <w:shd w:val="clear" w:color="auto" w:fill="FFFFFF"/>
+        </w:rPr>
+        <w:t>oogle Code Search Engine.</w:t>
+      </w:r>
+      <w:proofErr w:type="gramEnd"/>
+      <w:r>
+        <w:rPr>
+          <w:rFonts w:ascii="Times New Roman" w:hAnsi="Times New Roman" w:cs="Times New Roman"/>
+          <w:color w:val="222222"/>
+          <w:sz w:val="24"/>
+          <w:szCs w:val="24"/>
+          <w:shd w:val="clear" w:color="auto" w:fill="FFFFFF"/>
+        </w:rPr>
+        <w:t xml:space="preserve"> </w:t>
+      </w:r>
+      <w:hyperlink r:id="rId9" w:history="1">
+        <w:r>
+          <w:rPr>
+            <w:rStyle w:val="Hyperlink"/>
+            <w:rFonts w:ascii="Times New Roman" w:hAnsi="Times New Roman" w:cs="Times New Roman"/>
+            <w:sz w:val="24"/>
+            <w:szCs w:val="24"/>
+            <w:shd w:val="clear" w:color="auto" w:fill="FFFFFF"/>
+          </w:rPr>
+          <w:t>http://www.google.com/codesearch</w:t>
+        </w:r>
+      </w:hyperlink>
+      <w:r>
+        <w:rPr>
+          <w:rFonts w:ascii="Times New Roman" w:hAnsi="Times New Roman" w:cs="Times New Roman"/>
+          <w:color w:val="222222"/>
+          <w:sz w:val="24"/>
+          <w:szCs w:val="24"/>
+          <w:shd w:val="clear" w:color="auto" w:fill="FFFFFF"/>
+        </w:rPr>
+        <w:t>.</w:t>
+      </w:r>
+    </w:p>
+    <w:p>
+      <w:pPr>
+        <w:rPr>
+          <w:rFonts w:ascii="Times New Roman" w:hAnsi="Times New Roman" w:cs="Times New Roman"/>
+          <w:color w:val="222222"/>
+          <w:sz w:val="24"/>
+          <w:szCs w:val="24"/>
+          <w:shd w:val="clear" w:color="auto" w:fill="FFFFFF"/>
+        </w:rPr>
+      </w:pPr>
+      <w:proofErr w:type="gramStart"/>
+      <w:r>
+        <w:rPr>
+          <w:rFonts w:ascii="Times New Roman" w:hAnsi="Times New Roman" w:cs="Times New Roman"/>
+          <w:color w:val="222222"/>
+          <w:sz w:val="24"/>
+          <w:szCs w:val="24"/>
+          <w:shd w:val="clear" w:color="auto" w:fill="FFFFFF"/>
+        </w:rPr>
+        <w:t xml:space="preserve">[17] </w:t>
+      </w:r>
+      <w:proofErr w:type="spellStart"/>
+      <w:r>
+        <w:rPr>
+          <w:rFonts w:ascii="Times New Roman" w:hAnsi="Times New Roman" w:cs="Times New Roman"/>
+          <w:color w:val="222222"/>
+          <w:sz w:val="24"/>
+          <w:szCs w:val="24"/>
+          <w:shd w:val="clear" w:color="auto" w:fill="FFFFFF"/>
+        </w:rPr>
+        <w:t>Krugle</w:t>
+      </w:r>
+      <w:proofErr w:type="spellEnd"/>
+      <w:r>
+        <w:rPr>
+          <w:rFonts w:ascii="Times New Roman" w:hAnsi="Times New Roman" w:cs="Times New Roman"/>
+          <w:color w:val="222222"/>
+          <w:sz w:val="24"/>
+          <w:szCs w:val="24"/>
+          <w:shd w:val="clear" w:color="auto" w:fill="FFFFFF"/>
+        </w:rPr>
+        <w:t xml:space="preserve"> Code Search Engine.</w:t>
+      </w:r>
+      <w:proofErr w:type="gramEnd"/>
+      <w:r>
+        <w:rPr>
+          <w:rFonts w:ascii="Times New Roman" w:hAnsi="Times New Roman" w:cs="Times New Roman"/>
+          <w:color w:val="222222"/>
+          <w:sz w:val="24"/>
+          <w:szCs w:val="24"/>
+          <w:shd w:val="clear" w:color="auto" w:fill="FFFFFF"/>
+        </w:rPr>
+        <w:t xml:space="preserve"> </w:t>
+      </w:r>
+      <w:hyperlink r:id="rId10" w:history="1">
+        <w:r>
+          <w:rPr>
+            <w:rStyle w:val="Hyperlink"/>
+            <w:rFonts w:ascii="Times New Roman" w:hAnsi="Times New Roman" w:cs="Times New Roman"/>
+            <w:sz w:val="24"/>
+            <w:szCs w:val="24"/>
+            <w:shd w:val="clear" w:color="auto" w:fill="FFFFFF"/>
+          </w:rPr>
+          <w:t>http://www.krugle.com/</w:t>
+        </w:r>
+      </w:hyperlink>
+      <w:r>
+        <w:rPr>
+          <w:rFonts w:ascii="Times New Roman" w:hAnsi="Times New Roman" w:cs="Times New Roman"/>
+          <w:color w:val="222222"/>
+          <w:sz w:val="24"/>
+          <w:szCs w:val="24"/>
+          <w:shd w:val="clear" w:color="auto" w:fill="FFFFFF"/>
+        </w:rPr>
+        <w:t xml:space="preserve"> </w:t>
+      </w:r>
+    </w:p>
+    <w:p>
+      <w:pPr>
+        <w:rPr>
+          <w:rFonts w:ascii="Times New Roman" w:hAnsi="Times New Roman" w:cs="Times New Roman"/>
+          <w:color w:val="222222"/>
+          <w:sz w:val="24"/>
+          <w:szCs w:val="24"/>
+          <w:shd w:val="clear" w:color="auto" w:fill="FFFFFF"/>
+        </w:rPr>
+      </w:pPr>
+      <w:r>
+        <w:rPr>
+          <w:rFonts w:ascii="Times New Roman" w:hAnsi="Times New Roman" w:cs="Times New Roman"/>
+          <w:color w:val="222222"/>
+          <w:sz w:val="24"/>
+          <w:szCs w:val="24"/>
+          <w:shd w:val="clear" w:color="auto" w:fill="FFFFFF"/>
+        </w:rPr>
+        <w:t xml:space="preserve">[18] </w:t>
+      </w:r>
+      <w:proofErr w:type="spellStart"/>
+      <w:r>
+        <w:rPr>
+          <w:rFonts w:ascii="Times New Roman" w:hAnsi="Times New Roman" w:cs="Times New Roman"/>
+          <w:color w:val="222222"/>
+          <w:sz w:val="24"/>
+          <w:szCs w:val="24"/>
+          <w:shd w:val="clear" w:color="auto" w:fill="FFFFFF"/>
+        </w:rPr>
+        <w:t>Sim</w:t>
+      </w:r>
+      <w:proofErr w:type="spellEnd"/>
+      <w:r>
+        <w:rPr>
+          <w:rFonts w:ascii="Times New Roman" w:hAnsi="Times New Roman" w:cs="Times New Roman"/>
+          <w:color w:val="222222"/>
+          <w:sz w:val="24"/>
+          <w:szCs w:val="24"/>
+          <w:shd w:val="clear" w:color="auto" w:fill="FFFFFF"/>
+        </w:rPr>
+        <w:t xml:space="preserve">, S. E. (2013). </w:t>
+      </w:r>
+      <w:proofErr w:type="gramStart"/>
+      <w:r>
+        <w:rPr>
+          <w:rFonts w:ascii="Times New Roman" w:hAnsi="Times New Roman" w:cs="Times New Roman"/>
+          <w:color w:val="222222"/>
+          <w:sz w:val="24"/>
+          <w:szCs w:val="24"/>
+          <w:shd w:val="clear" w:color="auto" w:fill="FFFFFF"/>
+        </w:rPr>
+        <w:t>Finding source code on the web for remix and reuse (pp. 139-165).</w:t>
+      </w:r>
+      <w:proofErr w:type="gramEnd"/>
+      <w:r>
+        <w:rPr>
+          <w:rFonts w:ascii="Times New Roman" w:hAnsi="Times New Roman" w:cs="Times New Roman"/>
+          <w:color w:val="222222"/>
+          <w:sz w:val="24"/>
+          <w:szCs w:val="24"/>
+          <w:shd w:val="clear" w:color="auto" w:fill="FFFFFF"/>
+        </w:rPr>
+        <w:t xml:space="preserve"> R. E. Gallardo-Valencia (Ed.). </w:t>
+      </w:r>
+      <w:proofErr w:type="gramStart"/>
+      <w:r>
+        <w:rPr>
+          <w:rFonts w:ascii="Times New Roman" w:hAnsi="Times New Roman" w:cs="Times New Roman"/>
+          <w:color w:val="222222"/>
+          <w:sz w:val="24"/>
+          <w:szCs w:val="24"/>
+          <w:shd w:val="clear" w:color="auto" w:fill="FFFFFF"/>
+        </w:rPr>
+        <w:t>Springer.</w:t>
+      </w:r>
+      <w:proofErr w:type="gramEnd"/>
+    </w:p>
+    <w:p>
+      <w:pPr>
+        <w:rPr>
+          <w:rFonts w:ascii="Times New Roman" w:hAnsi="Times New Roman" w:cs="Times New Roman"/>
+          <w:color w:val="222222"/>
+          <w:sz w:val="24"/>
+          <w:szCs w:val="24"/>
+          <w:shd w:val="clear" w:color="auto" w:fill="FFFFFF"/>
+        </w:rPr>
+      </w:pPr>
+      <w:r>
+        <w:rPr>
+          <w:rFonts w:ascii="Times New Roman" w:hAnsi="Times New Roman" w:cs="Times New Roman"/>
+          <w:color w:val="222222"/>
+          <w:sz w:val="24"/>
+          <w:szCs w:val="24"/>
+          <w:shd w:val="clear" w:color="auto" w:fill="FFFFFF"/>
+        </w:rPr>
+        <w:t xml:space="preserve">[19] </w:t>
+      </w:r>
+      <w:r>
+        <w:rPr>
+          <w:rFonts w:ascii="Times New Roman" w:hAnsi="Times New Roman" w:cs="Times New Roman"/>
+          <w:color w:val="222222"/>
+          <w:sz w:val="24"/>
+          <w:szCs w:val="24"/>
+          <w:shd w:val="clear" w:color="auto" w:fill="FFFFFF"/>
+        </w:rPr>
+        <w:t xml:space="preserve">Ye, Y., &amp; Fischer, G. (2002, May). </w:t>
+      </w:r>
+      <w:proofErr w:type="gramStart"/>
+      <w:r>
+        <w:rPr>
+          <w:rFonts w:ascii="Times New Roman" w:hAnsi="Times New Roman" w:cs="Times New Roman"/>
+          <w:color w:val="222222"/>
+          <w:sz w:val="24"/>
+          <w:szCs w:val="24"/>
+          <w:shd w:val="clear" w:color="auto" w:fill="FFFFFF"/>
+        </w:rPr>
+        <w:t>Supporting reuse by delivering task-relevant and personalized information.</w:t>
+      </w:r>
+      <w:proofErr w:type="gramEnd"/>
+      <w:r>
+        <w:rPr>
+          <w:rFonts w:ascii="Times New Roman" w:hAnsi="Times New Roman" w:cs="Times New Roman"/>
+          <w:color w:val="222222"/>
+          <w:sz w:val="24"/>
+          <w:szCs w:val="24"/>
+          <w:shd w:val="clear" w:color="auto" w:fill="FFFFFF"/>
+        </w:rPr>
+        <w:t xml:space="preserve"> </w:t>
+      </w:r>
+      <w:proofErr w:type="gramStart"/>
+      <w:r>
+        <w:rPr>
+          <w:rFonts w:ascii="Times New Roman" w:hAnsi="Times New Roman" w:cs="Times New Roman"/>
+          <w:color w:val="222222"/>
+          <w:sz w:val="24"/>
+          <w:szCs w:val="24"/>
+          <w:shd w:val="clear" w:color="auto" w:fill="FFFFFF"/>
+        </w:rPr>
+        <w:t>In Proceedings of the 24th international conference on Software engineering (pp. 513-523).</w:t>
+      </w:r>
+      <w:proofErr w:type="gramEnd"/>
+      <w:r>
+        <w:rPr>
+          <w:rFonts w:ascii="Times New Roman" w:hAnsi="Times New Roman" w:cs="Times New Roman"/>
+          <w:color w:val="222222"/>
+          <w:sz w:val="24"/>
+          <w:szCs w:val="24"/>
+          <w:shd w:val="clear" w:color="auto" w:fill="FFFFFF"/>
+        </w:rPr>
+        <w:t xml:space="preserve"> </w:t>
+      </w:r>
+      <w:proofErr w:type="gramStart"/>
+      <w:r>
+        <w:rPr>
+          <w:rFonts w:ascii="Times New Roman" w:hAnsi="Times New Roman" w:cs="Times New Roman"/>
+          <w:color w:val="222222"/>
+          <w:sz w:val="24"/>
+          <w:szCs w:val="24"/>
+          <w:shd w:val="clear" w:color="auto" w:fill="FFFFFF"/>
+        </w:rPr>
+        <w:t>ACM.</w:t>
+      </w:r>
+      <w:proofErr w:type="gramEnd"/>
+    </w:p>
+    <w:p>
+      <w:pPr>
+        <w:rPr>
+          <w:rFonts w:ascii="Times New Roman" w:hAnsi="Times New Roman" w:cs="Times New Roman"/>
+          <w:sz w:val="24"/>
+          <w:szCs w:val="24"/>
+        </w:rPr>
+      </w:pPr>
+      <w:r>
+        <w:rPr>
+          <w:rFonts w:ascii="Times New Roman" w:hAnsi="Times New Roman" w:cs="Times New Roman"/>
+          <w:sz w:val="24"/>
+          <w:szCs w:val="24"/>
+        </w:rPr>
+        <w:t xml:space="preserve">[20] </w:t>
+      </w:r>
+      <w:r>
+        <w:rPr>
+          <w:rFonts w:ascii="Times New Roman" w:hAnsi="Times New Roman" w:cs="Times New Roman"/>
+          <w:sz w:val="24"/>
+          <w:szCs w:val="24"/>
+        </w:rPr>
+        <w:t>http://www.albd.org/index.php/en/updates/news/3257-bangladesh-s-it-export-will-exceed-garments-export-sajeeb-wazed</w:t>
       </w:r>
     </w:p>
     <w:sectPr>
-      <w:headerReference w:type="even" r:id="rId9"/>
-      <w:headerReference w:type="default" r:id="rId10"/>
-      <w:footerReference w:type="even" r:id="rId11"/>
-      <w:footerReference w:type="default" r:id="rId12"/>
-      <w:headerReference w:type="first" r:id="rId13"/>
-      <w:footerReference w:type="first" r:id="rId14"/>
+      <w:headerReference w:type="even" r:id="rId11"/>
+      <w:headerReference w:type="default" r:id="rId12"/>
+      <w:footerReference w:type="even" r:id="rId13"/>
+      <w:footerReference w:type="default" r:id="rId14"/>
+      <w:headerReference w:type="first" r:id="rId15"/>
+      <w:footerReference w:type="first" r:id="rId16"/>
       <w:pgSz w:w="12240" w:h="15840"/>
       <w:pgMar w:top="1440" w:right="1440" w:bottom="1440" w:left="1440" w:header="720" w:footer="720" w:gutter="0"/>
       <w:cols w:space="720"/>
@@ -8917,7 +11047,7 @@
             <w:bCs/>
             <w:noProof/>
           </w:rPr>
-          <w:t>7</w:t>
+          <w:t>8</w:t>
         </w:r>
         <w:r>
           <w:rPr>
@@ -9908,6 +12038,22 @@
       <w:szCs w:val="16"/>
     </w:rPr>
   </w:style>
+  <w:style w:type="character" w:customStyle="1" w:styleId="apple-converted-space">
+    <w:name w:val="apple-converted-space"/>
+    <w:basedOn w:val="DefaultParagraphFont"/>
+    <w:rsid w:val="008E25D2"/>
+  </w:style>
+  <w:style w:type="character" w:styleId="Hyperlink">
+    <w:name w:val="Hyperlink"/>
+    <w:basedOn w:val="DefaultParagraphFont"/>
+    <w:uiPriority w:val="99"/>
+    <w:unhideWhenUsed/>
+    <w:rsid w:val="00664B32"/>
+    <w:rPr>
+      <w:color w:val="0000FF" w:themeColor="hyperlink"/>
+      <w:u w:val="single"/>
+    </w:rPr>
+  </w:style>
 </w:styles>
 </file>
 
@@ -10268,6 +12414,22 @@
       <w:szCs w:val="16"/>
     </w:rPr>
   </w:style>
+  <w:style w:type="character" w:customStyle="1" w:styleId="apple-converted-space">
+    <w:name w:val="apple-converted-space"/>
+    <w:basedOn w:val="DefaultParagraphFont"/>
+    <w:rsid w:val="008E25D2"/>
+  </w:style>
+  <w:style w:type="character" w:styleId="Hyperlink">
+    <w:name w:val="Hyperlink"/>
+    <w:basedOn w:val="DefaultParagraphFont"/>
+    <w:uiPriority w:val="99"/>
+    <w:unhideWhenUsed/>
+    <w:rsid w:val="00664B32"/>
+    <w:rPr>
+      <w:color w:val="0000FF" w:themeColor="hyperlink"/>
+      <w:u w:val="single"/>
+    </w:rPr>
+  </w:style>
 </w:styles>
 </file>
 
@@ -10561,7 +12723,7 @@
 </file>
 
 <file path=customXml/itemProps1.xml><?xml version="1.0" encoding="utf-8"?>
-<ds:datastoreItem xmlns:ds="http://schemas.openxmlformats.org/officeDocument/2006/customXml" ds:itemID="{958A5503-274E-44DB-A6DF-06B2782C9C3C}">
+<ds:datastoreItem xmlns:ds="http://schemas.openxmlformats.org/officeDocument/2006/customXml" ds:itemID="{AF562303-7233-4170-BFE6-8E74268455D0}">
   <ds:schemaRefs>
     <ds:schemaRef ds:uri="http://schemas.openxmlformats.org/officeDocument/2006/bibliography"/>
   </ds:schemaRefs>

</xml_diff>

<commit_message>
punctuation corrected suggested by Kishan
</commit_message>
<xml_diff>
--- a/proposal/code search/code search 11.docx
+++ b/proposal/code search/code search 11.docx
@@ -3329,7 +3329,39 @@
           <w:sz w:val="24"/>
           <w:szCs w:val="24"/>
         </w:rPr>
-        <w:t xml:space="preserve">erm-document </w:t>
+        <w:t>erm</w:t>
+      </w:r>
+      <w:r>
+        <w:rPr>
+          <w:rFonts w:ascii="Times New Roman" w:hAnsi="Times New Roman" w:cs="Times New Roman"/>
+          <w:sz w:val="24"/>
+          <w:szCs w:val="24"/>
+        </w:rPr>
+        <w:t xml:space="preserve"> frequency</w:t>
+      </w:r>
+      <w:r>
+        <w:rPr>
+          <w:rFonts w:ascii="Times New Roman" w:hAnsi="Times New Roman" w:cs="Times New Roman"/>
+          <w:sz w:val="24"/>
+          <w:szCs w:val="24"/>
+        </w:rPr>
+        <w:t>-</w:t>
+      </w:r>
+      <w:r>
+        <w:rPr>
+          <w:rFonts w:ascii="Times New Roman" w:hAnsi="Times New Roman" w:cs="Times New Roman"/>
+          <w:sz w:val="24"/>
+          <w:szCs w:val="24"/>
+        </w:rPr>
+        <w:t xml:space="preserve"> inverse </w:t>
+      </w:r>
+      <w:r>
+        <w:rPr>
+          <w:rFonts w:ascii="Times New Roman" w:hAnsi="Times New Roman" w:cs="Times New Roman"/>
+          <w:sz w:val="24"/>
+          <w:szCs w:val="24"/>
+        </w:rPr>
+        <w:t xml:space="preserve">document </w:t>
       </w:r>
       <w:r>
         <w:rPr>
@@ -3435,7 +3467,33 @@
           <w:sz w:val="24"/>
           <w:szCs w:val="24"/>
         </w:rPr>
-        <w:t xml:space="preserve"> and term frequency is the number of occurrences of the keyword in whole method </w:t>
+        <w:t xml:space="preserve"> </w:t>
+      </w:r>
+      <w:r>
+        <w:rPr>
+          <w:rFonts w:ascii="Times New Roman" w:hAnsi="Times New Roman" w:cs="Times New Roman"/>
+          <w:sz w:val="24"/>
+          <w:szCs w:val="24"/>
+        </w:rPr>
+        <w:t>inverse document frequency is the logarithmic ratio of document frequency and total number of documents,</w:t>
+      </w:r>
+      <w:bookmarkStart w:id="0" w:name="_GoBack"/>
+      <w:bookmarkEnd w:id="0"/>
+      <w:r>
+        <w:rPr>
+          <w:rFonts w:ascii="Times New Roman" w:hAnsi="Times New Roman" w:cs="Times New Roman"/>
+          <w:sz w:val="24"/>
+          <w:szCs w:val="24"/>
+        </w:rPr>
+        <w:t xml:space="preserve"> </w:t>
+      </w:r>
+      <w:r>
+        <w:rPr>
+          <w:rFonts w:ascii="Times New Roman" w:hAnsi="Times New Roman" w:cs="Times New Roman"/>
+          <w:sz w:val="24"/>
+          <w:szCs w:val="24"/>
+        </w:rPr>
+        <w:t xml:space="preserve">and term frequency is the number of occurrences of the keyword in whole method </w:t>
       </w:r>
       <w:r>
         <w:rPr>
@@ -5297,19 +5355,16 @@
         <w:gridCol w:w="460"/>
         <w:gridCol w:w="460"/>
         <w:gridCol w:w="460"/>
-        <w:gridCol w:w="203"/>
-        <w:gridCol w:w="257"/>
+        <w:gridCol w:w="460"/>
         <w:gridCol w:w="460"/>
       </w:tblGrid>
       <w:tr>
         <w:trPr>
-          <w:gridAfter w:val="2"/>
-          <w:wAfter w:w="680" w:type="dxa"/>
           <w:trHeight w:val="135"/>
         </w:trPr>
         <w:tc>
           <w:tcPr>
-            <w:tcW w:w="3412" w:type="dxa"/>
+            <w:tcW w:w="3070" w:type="dxa"/>
             <w:vMerge w:val="restart"/>
           </w:tcPr>
           <w:p>
@@ -5334,8 +5389,8 @@
         </w:tc>
         <w:tc>
           <w:tcPr>
-            <w:tcW w:w="6164" w:type="dxa"/>
-            <w:gridSpan w:val="17"/>
+            <w:tcW w:w="7186" w:type="dxa"/>
+            <w:gridSpan w:val="18"/>
           </w:tcPr>
           <w:p>
             <w:pPr>
@@ -5383,7 +5438,7 @@
         </w:trPr>
         <w:tc>
           <w:tcPr>
-            <w:tcW w:w="3412" w:type="dxa"/>
+            <w:tcW w:w="3070" w:type="dxa"/>
             <w:vMerge/>
           </w:tcPr>
           <w:p>
@@ -5400,7 +5455,7 @@
         </w:tc>
         <w:tc>
           <w:tcPr>
-            <w:tcW w:w="236" w:type="dxa"/>
+            <w:tcW w:w="338" w:type="dxa"/>
             <w:shd w:val="clear" w:color="auto" w:fill="8DB3E2" w:themeFill="text2" w:themeFillTint="66"/>
           </w:tcPr>
           <w:p>
@@ -5426,7 +5481,7 @@
         </w:tc>
         <w:tc>
           <w:tcPr>
-            <w:tcW w:w="340" w:type="dxa"/>
+            <w:tcW w:w="339" w:type="dxa"/>
             <w:shd w:val="clear" w:color="auto" w:fill="8DB3E2" w:themeFill="text2" w:themeFillTint="66"/>
           </w:tcPr>
           <w:p>
@@ -5452,7 +5507,7 @@
         </w:tc>
         <w:tc>
           <w:tcPr>
-            <w:tcW w:w="340" w:type="dxa"/>
+            <w:tcW w:w="339" w:type="dxa"/>
             <w:shd w:val="clear" w:color="auto" w:fill="8DB3E2" w:themeFill="text2" w:themeFillTint="66"/>
           </w:tcPr>
           <w:p>
@@ -5478,7 +5533,7 @@
         </w:tc>
         <w:tc>
           <w:tcPr>
-            <w:tcW w:w="340" w:type="dxa"/>
+            <w:tcW w:w="339" w:type="dxa"/>
             <w:shd w:val="clear" w:color="auto" w:fill="8DB3E2" w:themeFill="text2" w:themeFillTint="66"/>
           </w:tcPr>
           <w:p>
@@ -5504,7 +5559,7 @@
         </w:tc>
         <w:tc>
           <w:tcPr>
-            <w:tcW w:w="340" w:type="dxa"/>
+            <w:tcW w:w="339" w:type="dxa"/>
             <w:shd w:val="clear" w:color="auto" w:fill="8DB3E2" w:themeFill="text2" w:themeFillTint="66"/>
           </w:tcPr>
           <w:p>
@@ -5530,7 +5585,7 @@
         </w:tc>
         <w:tc>
           <w:tcPr>
-            <w:tcW w:w="331" w:type="dxa"/>
+            <w:tcW w:w="338" w:type="dxa"/>
             <w:shd w:val="clear" w:color="auto" w:fill="8DB3E2" w:themeFill="text2" w:themeFillTint="66"/>
           </w:tcPr>
           <w:p>
@@ -5556,7 +5611,7 @@
         </w:tc>
         <w:tc>
           <w:tcPr>
-            <w:tcW w:w="331" w:type="dxa"/>
+            <w:tcW w:w="338" w:type="dxa"/>
             <w:shd w:val="clear" w:color="auto" w:fill="8DB3E2" w:themeFill="text2" w:themeFillTint="66"/>
           </w:tcPr>
           <w:p>
@@ -5582,7 +5637,7 @@
         </w:tc>
         <w:tc>
           <w:tcPr>
-            <w:tcW w:w="331" w:type="dxa"/>
+            <w:tcW w:w="338" w:type="dxa"/>
             <w:shd w:val="clear" w:color="auto" w:fill="8DB3E2" w:themeFill="text2" w:themeFillTint="66"/>
           </w:tcPr>
           <w:p>
@@ -5608,7 +5663,7 @@
         </w:tc>
         <w:tc>
           <w:tcPr>
-            <w:tcW w:w="331" w:type="dxa"/>
+            <w:tcW w:w="338" w:type="dxa"/>
             <w:shd w:val="clear" w:color="auto" w:fill="8DB3E2" w:themeFill="text2" w:themeFillTint="66"/>
           </w:tcPr>
           <w:p>
@@ -5634,7 +5689,7 @@
         </w:tc>
         <w:tc>
           <w:tcPr>
-            <w:tcW w:w="436" w:type="dxa"/>
+            <w:tcW w:w="460" w:type="dxa"/>
             <w:shd w:val="clear" w:color="auto" w:fill="8DB3E2" w:themeFill="text2" w:themeFillTint="66"/>
           </w:tcPr>
           <w:p>
@@ -5660,7 +5715,7 @@
         </w:tc>
         <w:tc>
           <w:tcPr>
-            <w:tcW w:w="436" w:type="dxa"/>
+            <w:tcW w:w="460" w:type="dxa"/>
             <w:shd w:val="clear" w:color="auto" w:fill="8DB3E2" w:themeFill="text2" w:themeFillTint="66"/>
           </w:tcPr>
           <w:p>
@@ -5686,7 +5741,7 @@
         </w:tc>
         <w:tc>
           <w:tcPr>
-            <w:tcW w:w="436" w:type="dxa"/>
+            <w:tcW w:w="460" w:type="dxa"/>
             <w:shd w:val="clear" w:color="auto" w:fill="8DB3E2" w:themeFill="text2" w:themeFillTint="66"/>
           </w:tcPr>
           <w:p>
@@ -5712,7 +5767,7 @@
         </w:tc>
         <w:tc>
           <w:tcPr>
-            <w:tcW w:w="436" w:type="dxa"/>
+            <w:tcW w:w="460" w:type="dxa"/>
             <w:shd w:val="clear" w:color="auto" w:fill="8DB3E2" w:themeFill="text2" w:themeFillTint="66"/>
           </w:tcPr>
           <w:p>
@@ -5738,7 +5793,7 @@
         </w:tc>
         <w:tc>
           <w:tcPr>
-            <w:tcW w:w="436" w:type="dxa"/>
+            <w:tcW w:w="460" w:type="dxa"/>
             <w:shd w:val="clear" w:color="auto" w:fill="8DB3E2" w:themeFill="text2" w:themeFillTint="66"/>
           </w:tcPr>
           <w:p>
@@ -5764,7 +5819,7 @@
         </w:tc>
         <w:tc>
           <w:tcPr>
-            <w:tcW w:w="436" w:type="dxa"/>
+            <w:tcW w:w="460" w:type="dxa"/>
             <w:shd w:val="clear" w:color="auto" w:fill="8DB3E2" w:themeFill="text2" w:themeFillTint="66"/>
           </w:tcPr>
           <w:p>
@@ -5790,7 +5845,7 @@
         </w:tc>
         <w:tc>
           <w:tcPr>
-            <w:tcW w:w="436" w:type="dxa"/>
+            <w:tcW w:w="460" w:type="dxa"/>
             <w:shd w:val="clear" w:color="auto" w:fill="8DB3E2" w:themeFill="text2" w:themeFillTint="66"/>
           </w:tcPr>
           <w:p>
@@ -5816,8 +5871,7 @@
         </w:tc>
         <w:tc>
           <w:tcPr>
-            <w:tcW w:w="436" w:type="dxa"/>
-            <w:gridSpan w:val="2"/>
+            <w:tcW w:w="460" w:type="dxa"/>
             <w:shd w:val="clear" w:color="auto" w:fill="8DB3E2" w:themeFill="text2" w:themeFillTint="66"/>
           </w:tcPr>
           <w:p>
@@ -5843,7 +5897,7 @@
         </w:tc>
         <w:tc>
           <w:tcPr>
-            <w:tcW w:w="436" w:type="dxa"/>
+            <w:tcW w:w="460" w:type="dxa"/>
             <w:shd w:val="clear" w:color="auto" w:fill="8DB3E2" w:themeFill="text2" w:themeFillTint="66"/>
           </w:tcPr>
           <w:p>
@@ -5874,7 +5928,7 @@
         </w:trPr>
         <w:tc>
           <w:tcPr>
-            <w:tcW w:w="3412" w:type="dxa"/>
+            <w:tcW w:w="3070" w:type="dxa"/>
           </w:tcPr>
           <w:p>
             <w:pPr>
@@ -5903,7 +5957,7 @@
         </w:tc>
         <w:tc>
           <w:tcPr>
-            <w:tcW w:w="236" w:type="dxa"/>
+            <w:tcW w:w="338" w:type="dxa"/>
           </w:tcPr>
           <w:p>
             <w:pPr>
@@ -5926,7 +5980,7 @@
               <mc:AlternateContent>
                 <mc:Choice Requires="wps">
                   <w:drawing>
-                    <wp:anchor distT="0" distB="0" distL="114300" distR="114300" simplePos="0" relativeHeight="251659264" behindDoc="0" locked="0" layoutInCell="1" allowOverlap="1" wp14:anchorId="37AEAAF5" wp14:editId="42E15637">
+                    <wp:anchor distT="0" distB="0" distL="114300" distR="114300" simplePos="0" relativeHeight="251659264" behindDoc="0" locked="0" layoutInCell="1" allowOverlap="1" wp14:anchorId="4FC8EFEB" wp14:editId="6AA8DA51">
                       <wp:simplePos x="0" y="0"/>
                       <wp:positionH relativeFrom="column">
                         <wp:posOffset>-68580</wp:posOffset>
@@ -6005,7 +6059,7 @@
         </w:tc>
         <w:tc>
           <w:tcPr>
-            <w:tcW w:w="340" w:type="dxa"/>
+            <w:tcW w:w="339" w:type="dxa"/>
           </w:tcPr>
           <w:p>
             <w:pPr>
@@ -6021,7 +6075,7 @@
         </w:tc>
         <w:tc>
           <w:tcPr>
-            <w:tcW w:w="340" w:type="dxa"/>
+            <w:tcW w:w="339" w:type="dxa"/>
           </w:tcPr>
           <w:p>
             <w:pPr>
@@ -6037,7 +6091,7 @@
         </w:tc>
         <w:tc>
           <w:tcPr>
-            <w:tcW w:w="340" w:type="dxa"/>
+            <w:tcW w:w="339" w:type="dxa"/>
           </w:tcPr>
           <w:p>
             <w:pPr>
@@ -6053,7 +6107,7 @@
         </w:tc>
         <w:tc>
           <w:tcPr>
-            <w:tcW w:w="340" w:type="dxa"/>
+            <w:tcW w:w="339" w:type="dxa"/>
           </w:tcPr>
           <w:p>
             <w:pPr>
@@ -6069,7 +6123,7 @@
         </w:tc>
         <w:tc>
           <w:tcPr>
-            <w:tcW w:w="331" w:type="dxa"/>
+            <w:tcW w:w="338" w:type="dxa"/>
           </w:tcPr>
           <w:p>
             <w:pPr>
@@ -6085,7 +6139,7 @@
         </w:tc>
         <w:tc>
           <w:tcPr>
-            <w:tcW w:w="331" w:type="dxa"/>
+            <w:tcW w:w="338" w:type="dxa"/>
           </w:tcPr>
           <w:p>
             <w:pPr>
@@ -6101,7 +6155,7 @@
         </w:tc>
         <w:tc>
           <w:tcPr>
-            <w:tcW w:w="331" w:type="dxa"/>
+            <w:tcW w:w="338" w:type="dxa"/>
           </w:tcPr>
           <w:p>
             <w:pPr>
@@ -6117,7 +6171,7 @@
         </w:tc>
         <w:tc>
           <w:tcPr>
-            <w:tcW w:w="331" w:type="dxa"/>
+            <w:tcW w:w="338" w:type="dxa"/>
           </w:tcPr>
           <w:p>
             <w:pPr>
@@ -6133,7 +6187,7 @@
         </w:tc>
         <w:tc>
           <w:tcPr>
-            <w:tcW w:w="436" w:type="dxa"/>
+            <w:tcW w:w="460" w:type="dxa"/>
           </w:tcPr>
           <w:p>
             <w:pPr>
@@ -6149,7 +6203,7 @@
         </w:tc>
         <w:tc>
           <w:tcPr>
-            <w:tcW w:w="436" w:type="dxa"/>
+            <w:tcW w:w="460" w:type="dxa"/>
           </w:tcPr>
           <w:p>
             <w:pPr>
@@ -6165,7 +6219,7 @@
         </w:tc>
         <w:tc>
           <w:tcPr>
-            <w:tcW w:w="436" w:type="dxa"/>
+            <w:tcW w:w="460" w:type="dxa"/>
           </w:tcPr>
           <w:p>
             <w:pPr>
@@ -6181,7 +6235,7 @@
         </w:tc>
         <w:tc>
           <w:tcPr>
-            <w:tcW w:w="436" w:type="dxa"/>
+            <w:tcW w:w="460" w:type="dxa"/>
           </w:tcPr>
           <w:p>
             <w:pPr>
@@ -6197,7 +6251,7 @@
         </w:tc>
         <w:tc>
           <w:tcPr>
-            <w:tcW w:w="436" w:type="dxa"/>
+            <w:tcW w:w="460" w:type="dxa"/>
           </w:tcPr>
           <w:p>
             <w:pPr>
@@ -6213,7 +6267,7 @@
         </w:tc>
         <w:tc>
           <w:tcPr>
-            <w:tcW w:w="436" w:type="dxa"/>
+            <w:tcW w:w="460" w:type="dxa"/>
           </w:tcPr>
           <w:p>
             <w:pPr>
@@ -6229,7 +6283,7 @@
         </w:tc>
         <w:tc>
           <w:tcPr>
-            <w:tcW w:w="436" w:type="dxa"/>
+            <w:tcW w:w="460" w:type="dxa"/>
           </w:tcPr>
           <w:p>
             <w:pPr>
@@ -6245,8 +6299,7 @@
         </w:tc>
         <w:tc>
           <w:tcPr>
-            <w:tcW w:w="436" w:type="dxa"/>
-            <w:gridSpan w:val="2"/>
+            <w:tcW w:w="460" w:type="dxa"/>
           </w:tcPr>
           <w:p>
             <w:pPr>
@@ -6262,7 +6315,7 @@
         </w:tc>
         <w:tc>
           <w:tcPr>
-            <w:tcW w:w="436" w:type="dxa"/>
+            <w:tcW w:w="460" w:type="dxa"/>
           </w:tcPr>
           <w:p>
             <w:pPr>
@@ -6283,7 +6336,7 @@
         </w:trPr>
         <w:tc>
           <w:tcPr>
-            <w:tcW w:w="3412" w:type="dxa"/>
+            <w:tcW w:w="3070" w:type="dxa"/>
           </w:tcPr>
           <w:p>
             <w:pPr>
@@ -6312,7 +6365,7 @@
         </w:tc>
         <w:tc>
           <w:tcPr>
-            <w:tcW w:w="236" w:type="dxa"/>
+            <w:tcW w:w="338" w:type="dxa"/>
           </w:tcPr>
           <w:p>
             <w:pPr>
@@ -6335,7 +6388,7 @@
               <mc:AlternateContent>
                 <mc:Choice Requires="wps">
                   <w:drawing>
-                    <wp:anchor distT="0" distB="0" distL="114300" distR="114300" simplePos="0" relativeHeight="251660288" behindDoc="0" locked="0" layoutInCell="1" allowOverlap="1" wp14:anchorId="3BDB69BF" wp14:editId="6B748858">
+                    <wp:anchor distT="0" distB="0" distL="114300" distR="114300" simplePos="0" relativeHeight="251660288" behindDoc="0" locked="0" layoutInCell="1" allowOverlap="1" wp14:anchorId="6135FD71" wp14:editId="6F48B316">
                       <wp:simplePos x="0" y="0"/>
                       <wp:positionH relativeFrom="column">
                         <wp:posOffset>142358</wp:posOffset>
@@ -6407,7 +6460,7 @@
         </w:tc>
         <w:tc>
           <w:tcPr>
-            <w:tcW w:w="340" w:type="dxa"/>
+            <w:tcW w:w="339" w:type="dxa"/>
           </w:tcPr>
           <w:p>
             <w:pPr>
@@ -6423,7 +6476,7 @@
         </w:tc>
         <w:tc>
           <w:tcPr>
-            <w:tcW w:w="340" w:type="dxa"/>
+            <w:tcW w:w="339" w:type="dxa"/>
           </w:tcPr>
           <w:p>
             <w:pPr>
@@ -6439,7 +6492,7 @@
         </w:tc>
         <w:tc>
           <w:tcPr>
-            <w:tcW w:w="340" w:type="dxa"/>
+            <w:tcW w:w="339" w:type="dxa"/>
           </w:tcPr>
           <w:p>
             <w:pPr>
@@ -6455,7 +6508,7 @@
         </w:tc>
         <w:tc>
           <w:tcPr>
-            <w:tcW w:w="340" w:type="dxa"/>
+            <w:tcW w:w="339" w:type="dxa"/>
           </w:tcPr>
           <w:p>
             <w:pPr>
@@ -6471,7 +6524,7 @@
         </w:tc>
         <w:tc>
           <w:tcPr>
-            <w:tcW w:w="331" w:type="dxa"/>
+            <w:tcW w:w="338" w:type="dxa"/>
           </w:tcPr>
           <w:p>
             <w:pPr>
@@ -6487,7 +6540,7 @@
         </w:tc>
         <w:tc>
           <w:tcPr>
-            <w:tcW w:w="331" w:type="dxa"/>
+            <w:tcW w:w="338" w:type="dxa"/>
           </w:tcPr>
           <w:p>
             <w:pPr>
@@ -6503,7 +6556,7 @@
         </w:tc>
         <w:tc>
           <w:tcPr>
-            <w:tcW w:w="331" w:type="dxa"/>
+            <w:tcW w:w="338" w:type="dxa"/>
           </w:tcPr>
           <w:p>
             <w:pPr>
@@ -6519,7 +6572,7 @@
         </w:tc>
         <w:tc>
           <w:tcPr>
-            <w:tcW w:w="331" w:type="dxa"/>
+            <w:tcW w:w="338" w:type="dxa"/>
           </w:tcPr>
           <w:p>
             <w:pPr>
@@ -6535,7 +6588,7 @@
         </w:tc>
         <w:tc>
           <w:tcPr>
-            <w:tcW w:w="436" w:type="dxa"/>
+            <w:tcW w:w="460" w:type="dxa"/>
           </w:tcPr>
           <w:p>
             <w:pPr>
@@ -6551,7 +6604,7 @@
         </w:tc>
         <w:tc>
           <w:tcPr>
-            <w:tcW w:w="436" w:type="dxa"/>
+            <w:tcW w:w="460" w:type="dxa"/>
           </w:tcPr>
           <w:p>
             <w:pPr>
@@ -6567,7 +6620,7 @@
         </w:tc>
         <w:tc>
           <w:tcPr>
-            <w:tcW w:w="436" w:type="dxa"/>
+            <w:tcW w:w="460" w:type="dxa"/>
           </w:tcPr>
           <w:p>
             <w:pPr>
@@ -6583,7 +6636,7 @@
         </w:tc>
         <w:tc>
           <w:tcPr>
-            <w:tcW w:w="436" w:type="dxa"/>
+            <w:tcW w:w="460" w:type="dxa"/>
           </w:tcPr>
           <w:p>
             <w:pPr>
@@ -6599,7 +6652,7 @@
         </w:tc>
         <w:tc>
           <w:tcPr>
-            <w:tcW w:w="436" w:type="dxa"/>
+            <w:tcW w:w="460" w:type="dxa"/>
           </w:tcPr>
           <w:p>
             <w:pPr>
@@ -6615,7 +6668,7 @@
         </w:tc>
         <w:tc>
           <w:tcPr>
-            <w:tcW w:w="436" w:type="dxa"/>
+            <w:tcW w:w="460" w:type="dxa"/>
           </w:tcPr>
           <w:p>
             <w:pPr>
@@ -6631,7 +6684,7 @@
         </w:tc>
         <w:tc>
           <w:tcPr>
-            <w:tcW w:w="436" w:type="dxa"/>
+            <w:tcW w:w="460" w:type="dxa"/>
           </w:tcPr>
           <w:p>
             <w:pPr>
@@ -6647,8 +6700,7 @@
         </w:tc>
         <w:tc>
           <w:tcPr>
-            <w:tcW w:w="436" w:type="dxa"/>
-            <w:gridSpan w:val="2"/>
+            <w:tcW w:w="460" w:type="dxa"/>
           </w:tcPr>
           <w:p>
             <w:pPr>
@@ -6664,7 +6716,7 @@
         </w:tc>
         <w:tc>
           <w:tcPr>
-            <w:tcW w:w="436" w:type="dxa"/>
+            <w:tcW w:w="460" w:type="dxa"/>
           </w:tcPr>
           <w:p>
             <w:pPr>
@@ -6685,7 +6737,7 @@
         </w:trPr>
         <w:tc>
           <w:tcPr>
-            <w:tcW w:w="3412" w:type="dxa"/>
+            <w:tcW w:w="3070" w:type="dxa"/>
           </w:tcPr>
           <w:p>
             <w:pPr>
@@ -6714,7 +6766,7 @@
         </w:tc>
         <w:tc>
           <w:tcPr>
-            <w:tcW w:w="236" w:type="dxa"/>
+            <w:tcW w:w="338" w:type="dxa"/>
           </w:tcPr>
           <w:p>
             <w:pPr>
@@ -6730,7 +6782,7 @@
         </w:tc>
         <w:tc>
           <w:tcPr>
-            <w:tcW w:w="340" w:type="dxa"/>
+            <w:tcW w:w="339" w:type="dxa"/>
           </w:tcPr>
           <w:p>
             <w:pPr>
@@ -6746,7 +6798,7 @@
         </w:tc>
         <w:tc>
           <w:tcPr>
-            <w:tcW w:w="340" w:type="dxa"/>
+            <w:tcW w:w="339" w:type="dxa"/>
           </w:tcPr>
           <w:p>
             <w:pPr>
@@ -6762,7 +6814,7 @@
         </w:tc>
         <w:tc>
           <w:tcPr>
-            <w:tcW w:w="340" w:type="dxa"/>
+            <w:tcW w:w="339" w:type="dxa"/>
           </w:tcPr>
           <w:p>
             <w:pPr>
@@ -6778,7 +6830,7 @@
         </w:tc>
         <w:tc>
           <w:tcPr>
-            <w:tcW w:w="340" w:type="dxa"/>
+            <w:tcW w:w="339" w:type="dxa"/>
           </w:tcPr>
           <w:p>
             <w:pPr>
@@ -6794,7 +6846,7 @@
         </w:tc>
         <w:tc>
           <w:tcPr>
-            <w:tcW w:w="331" w:type="dxa"/>
+            <w:tcW w:w="338" w:type="dxa"/>
           </w:tcPr>
           <w:p>
             <w:pPr>
@@ -6817,7 +6869,7 @@
               <mc:AlternateContent>
                 <mc:Choice Requires="wps">
                   <w:drawing>
-                    <wp:anchor distT="0" distB="0" distL="114300" distR="114300" simplePos="0" relativeHeight="251661312" behindDoc="0" locked="0" layoutInCell="1" allowOverlap="1" wp14:anchorId="00CC7D41" wp14:editId="3FEDE1BB">
+                    <wp:anchor distT="0" distB="0" distL="114300" distR="114300" simplePos="0" relativeHeight="251661312" behindDoc="0" locked="0" layoutInCell="1" allowOverlap="1" wp14:anchorId="6B1801E6" wp14:editId="130DD56F">
                       <wp:simplePos x="0" y="0"/>
                       <wp:positionH relativeFrom="column">
                         <wp:posOffset>51213</wp:posOffset>
@@ -6893,7 +6945,7 @@
         </w:tc>
         <w:tc>
           <w:tcPr>
-            <w:tcW w:w="331" w:type="dxa"/>
+            <w:tcW w:w="338" w:type="dxa"/>
           </w:tcPr>
           <w:p>
             <w:pPr>
@@ -6909,7 +6961,7 @@
         </w:tc>
         <w:tc>
           <w:tcPr>
-            <w:tcW w:w="331" w:type="dxa"/>
+            <w:tcW w:w="338" w:type="dxa"/>
           </w:tcPr>
           <w:p>
             <w:pPr>
@@ -6925,7 +6977,7 @@
         </w:tc>
         <w:tc>
           <w:tcPr>
-            <w:tcW w:w="331" w:type="dxa"/>
+            <w:tcW w:w="338" w:type="dxa"/>
           </w:tcPr>
           <w:p>
             <w:pPr>
@@ -6941,7 +6993,7 @@
         </w:tc>
         <w:tc>
           <w:tcPr>
-            <w:tcW w:w="436" w:type="dxa"/>
+            <w:tcW w:w="460" w:type="dxa"/>
           </w:tcPr>
           <w:p>
             <w:pPr>
@@ -6957,7 +7009,7 @@
         </w:tc>
         <w:tc>
           <w:tcPr>
-            <w:tcW w:w="436" w:type="dxa"/>
+            <w:tcW w:w="460" w:type="dxa"/>
           </w:tcPr>
           <w:p>
             <w:pPr>
@@ -6973,7 +7025,7 @@
         </w:tc>
         <w:tc>
           <w:tcPr>
-            <w:tcW w:w="436" w:type="dxa"/>
+            <w:tcW w:w="460" w:type="dxa"/>
           </w:tcPr>
           <w:p>
             <w:pPr>
@@ -6989,7 +7041,7 @@
         </w:tc>
         <w:tc>
           <w:tcPr>
-            <w:tcW w:w="436" w:type="dxa"/>
+            <w:tcW w:w="460" w:type="dxa"/>
           </w:tcPr>
           <w:p>
             <w:pPr>
@@ -7005,7 +7057,7 @@
         </w:tc>
         <w:tc>
           <w:tcPr>
-            <w:tcW w:w="436" w:type="dxa"/>
+            <w:tcW w:w="460" w:type="dxa"/>
           </w:tcPr>
           <w:p>
             <w:pPr>
@@ -7021,7 +7073,7 @@
         </w:tc>
         <w:tc>
           <w:tcPr>
-            <w:tcW w:w="436" w:type="dxa"/>
+            <w:tcW w:w="460" w:type="dxa"/>
           </w:tcPr>
           <w:p>
             <w:pPr>
@@ -7037,7 +7089,7 @@
         </w:tc>
         <w:tc>
           <w:tcPr>
-            <w:tcW w:w="436" w:type="dxa"/>
+            <w:tcW w:w="460" w:type="dxa"/>
           </w:tcPr>
           <w:p>
             <w:pPr>
@@ -7053,8 +7105,7 @@
         </w:tc>
         <w:tc>
           <w:tcPr>
-            <w:tcW w:w="436" w:type="dxa"/>
-            <w:gridSpan w:val="2"/>
+            <w:tcW w:w="460" w:type="dxa"/>
           </w:tcPr>
           <w:p>
             <w:pPr>
@@ -7070,7 +7121,7 @@
         </w:tc>
         <w:tc>
           <w:tcPr>
-            <w:tcW w:w="436" w:type="dxa"/>
+            <w:tcW w:w="460" w:type="dxa"/>
           </w:tcPr>
           <w:p>
             <w:pPr>
@@ -7091,7 +7142,7 @@
         </w:trPr>
         <w:tc>
           <w:tcPr>
-            <w:tcW w:w="3412" w:type="dxa"/>
+            <w:tcW w:w="3070" w:type="dxa"/>
           </w:tcPr>
           <w:p>
             <w:pPr>
@@ -7119,82 +7170,82 @@
         </w:tc>
         <w:tc>
           <w:tcPr>
-            <w:tcW w:w="236" w:type="dxa"/>
-          </w:tcPr>
-          <w:p>
-            <w:pPr>
-              <w:rPr>
-                <w:b/>
-                <w:bCs/>
-                <w:sz w:val="24"/>
-                <w:szCs w:val="24"/>
-              </w:rPr>
-            </w:pPr>
-          </w:p>
-        </w:tc>
-        <w:tc>
-          <w:tcPr>
-            <w:tcW w:w="340" w:type="dxa"/>
-          </w:tcPr>
-          <w:p>
-            <w:pPr>
-              <w:rPr>
-                <w:b/>
-                <w:bCs/>
-                <w:sz w:val="24"/>
-                <w:szCs w:val="24"/>
-              </w:rPr>
-            </w:pPr>
-          </w:p>
-        </w:tc>
-        <w:tc>
-          <w:tcPr>
-            <w:tcW w:w="340" w:type="dxa"/>
-          </w:tcPr>
-          <w:p>
-            <w:pPr>
-              <w:rPr>
-                <w:b/>
-                <w:bCs/>
-                <w:sz w:val="24"/>
-                <w:szCs w:val="24"/>
-              </w:rPr>
-            </w:pPr>
-          </w:p>
-        </w:tc>
-        <w:tc>
-          <w:tcPr>
-            <w:tcW w:w="340" w:type="dxa"/>
-          </w:tcPr>
-          <w:p>
-            <w:pPr>
-              <w:rPr>
-                <w:b/>
-                <w:bCs/>
-                <w:sz w:val="24"/>
-                <w:szCs w:val="24"/>
-              </w:rPr>
-            </w:pPr>
-          </w:p>
-        </w:tc>
-        <w:tc>
-          <w:tcPr>
-            <w:tcW w:w="340" w:type="dxa"/>
-          </w:tcPr>
-          <w:p>
-            <w:pPr>
-              <w:rPr>
-                <w:b/>
-                <w:bCs/>
-                <w:sz w:val="24"/>
-                <w:szCs w:val="24"/>
-              </w:rPr>
-            </w:pPr>
-          </w:p>
-        </w:tc>
-        <w:tc>
-          <w:tcPr>
-            <w:tcW w:w="331" w:type="dxa"/>
+            <w:tcW w:w="338" w:type="dxa"/>
+          </w:tcPr>
+          <w:p>
+            <w:pPr>
+              <w:rPr>
+                <w:b/>
+                <w:bCs/>
+                <w:sz w:val="24"/>
+                <w:szCs w:val="24"/>
+              </w:rPr>
+            </w:pPr>
+          </w:p>
+        </w:tc>
+        <w:tc>
+          <w:tcPr>
+            <w:tcW w:w="339" w:type="dxa"/>
+          </w:tcPr>
+          <w:p>
+            <w:pPr>
+              <w:rPr>
+                <w:b/>
+                <w:bCs/>
+                <w:sz w:val="24"/>
+                <w:szCs w:val="24"/>
+              </w:rPr>
+            </w:pPr>
+          </w:p>
+        </w:tc>
+        <w:tc>
+          <w:tcPr>
+            <w:tcW w:w="339" w:type="dxa"/>
+          </w:tcPr>
+          <w:p>
+            <w:pPr>
+              <w:rPr>
+                <w:b/>
+                <w:bCs/>
+                <w:sz w:val="24"/>
+                <w:szCs w:val="24"/>
+              </w:rPr>
+            </w:pPr>
+          </w:p>
+        </w:tc>
+        <w:tc>
+          <w:tcPr>
+            <w:tcW w:w="339" w:type="dxa"/>
+          </w:tcPr>
+          <w:p>
+            <w:pPr>
+              <w:rPr>
+                <w:b/>
+                <w:bCs/>
+                <w:sz w:val="24"/>
+                <w:szCs w:val="24"/>
+              </w:rPr>
+            </w:pPr>
+          </w:p>
+        </w:tc>
+        <w:tc>
+          <w:tcPr>
+            <w:tcW w:w="339" w:type="dxa"/>
+          </w:tcPr>
+          <w:p>
+            <w:pPr>
+              <w:rPr>
+                <w:b/>
+                <w:bCs/>
+                <w:sz w:val="24"/>
+                <w:szCs w:val="24"/>
+              </w:rPr>
+            </w:pPr>
+          </w:p>
+        </w:tc>
+        <w:tc>
+          <w:tcPr>
+            <w:tcW w:w="338" w:type="dxa"/>
           </w:tcPr>
           <w:p>
             <w:pPr>
@@ -7210,52 +7261,52 @@
         </w:tc>
         <w:tc>
           <w:tcPr>
-            <w:tcW w:w="331" w:type="dxa"/>
-          </w:tcPr>
-          <w:p>
-            <w:pPr>
-              <w:rPr>
-                <w:b/>
-                <w:bCs/>
-                <w:sz w:val="24"/>
-                <w:szCs w:val="24"/>
-              </w:rPr>
-            </w:pPr>
-          </w:p>
-        </w:tc>
-        <w:tc>
-          <w:tcPr>
-            <w:tcW w:w="331" w:type="dxa"/>
-          </w:tcPr>
-          <w:p>
-            <w:pPr>
-              <w:rPr>
-                <w:b/>
-                <w:bCs/>
-                <w:sz w:val="24"/>
-                <w:szCs w:val="24"/>
-              </w:rPr>
-            </w:pPr>
-          </w:p>
-        </w:tc>
-        <w:tc>
-          <w:tcPr>
-            <w:tcW w:w="331" w:type="dxa"/>
-          </w:tcPr>
-          <w:p>
-            <w:pPr>
-              <w:rPr>
-                <w:b/>
-                <w:bCs/>
-                <w:sz w:val="24"/>
-                <w:szCs w:val="24"/>
-              </w:rPr>
-            </w:pPr>
-          </w:p>
-        </w:tc>
-        <w:tc>
-          <w:tcPr>
-            <w:tcW w:w="436" w:type="dxa"/>
+            <w:tcW w:w="338" w:type="dxa"/>
+          </w:tcPr>
+          <w:p>
+            <w:pPr>
+              <w:rPr>
+                <w:b/>
+                <w:bCs/>
+                <w:sz w:val="24"/>
+                <w:szCs w:val="24"/>
+              </w:rPr>
+            </w:pPr>
+          </w:p>
+        </w:tc>
+        <w:tc>
+          <w:tcPr>
+            <w:tcW w:w="338" w:type="dxa"/>
+          </w:tcPr>
+          <w:p>
+            <w:pPr>
+              <w:rPr>
+                <w:b/>
+                <w:bCs/>
+                <w:sz w:val="24"/>
+                <w:szCs w:val="24"/>
+              </w:rPr>
+            </w:pPr>
+          </w:p>
+        </w:tc>
+        <w:tc>
+          <w:tcPr>
+            <w:tcW w:w="338" w:type="dxa"/>
+          </w:tcPr>
+          <w:p>
+            <w:pPr>
+              <w:rPr>
+                <w:b/>
+                <w:bCs/>
+                <w:sz w:val="24"/>
+                <w:szCs w:val="24"/>
+              </w:rPr>
+            </w:pPr>
+          </w:p>
+        </w:tc>
+        <w:tc>
+          <w:tcPr>
+            <w:tcW w:w="460" w:type="dxa"/>
           </w:tcPr>
           <w:p>
             <w:pPr>
@@ -7277,7 +7328,7 @@
               <mc:AlternateContent>
                 <mc:Choice Requires="wps">
                   <w:drawing>
-                    <wp:anchor distT="0" distB="0" distL="114300" distR="114300" simplePos="0" relativeHeight="251667456" behindDoc="0" locked="0" layoutInCell="1" allowOverlap="1" wp14:anchorId="5FC53D2F" wp14:editId="2CC90D2A">
+                    <wp:anchor distT="0" distB="0" distL="114300" distR="114300" simplePos="0" relativeHeight="251667456" behindDoc="0" locked="0" layoutInCell="1" allowOverlap="1" wp14:anchorId="744E5FE3" wp14:editId="7DC18E42">
                       <wp:simplePos x="0" y="0"/>
                       <wp:positionH relativeFrom="column">
                         <wp:posOffset>199242</wp:posOffset>
@@ -7349,113 +7400,112 @@
         </w:tc>
         <w:tc>
           <w:tcPr>
-            <w:tcW w:w="436" w:type="dxa"/>
-          </w:tcPr>
-          <w:p>
-            <w:pPr>
-              <w:rPr>
-                <w:b/>
-                <w:bCs/>
-                <w:sz w:val="24"/>
-                <w:szCs w:val="24"/>
-              </w:rPr>
-            </w:pPr>
-          </w:p>
-        </w:tc>
-        <w:tc>
-          <w:tcPr>
-            <w:tcW w:w="436" w:type="dxa"/>
-          </w:tcPr>
-          <w:p>
-            <w:pPr>
-              <w:rPr>
-                <w:b/>
-                <w:bCs/>
-                <w:sz w:val="24"/>
-                <w:szCs w:val="24"/>
-              </w:rPr>
-            </w:pPr>
-          </w:p>
-        </w:tc>
-        <w:tc>
-          <w:tcPr>
-            <w:tcW w:w="436" w:type="dxa"/>
-          </w:tcPr>
-          <w:p>
-            <w:pPr>
-              <w:rPr>
-                <w:b/>
-                <w:bCs/>
-                <w:sz w:val="24"/>
-                <w:szCs w:val="24"/>
-              </w:rPr>
-            </w:pPr>
-          </w:p>
-        </w:tc>
-        <w:tc>
-          <w:tcPr>
-            <w:tcW w:w="436" w:type="dxa"/>
-          </w:tcPr>
-          <w:p>
-            <w:pPr>
-              <w:rPr>
-                <w:b/>
-                <w:bCs/>
-                <w:sz w:val="24"/>
-                <w:szCs w:val="24"/>
-              </w:rPr>
-            </w:pPr>
-          </w:p>
-        </w:tc>
-        <w:tc>
-          <w:tcPr>
-            <w:tcW w:w="436" w:type="dxa"/>
-          </w:tcPr>
-          <w:p>
-            <w:pPr>
-              <w:rPr>
-                <w:b/>
-                <w:bCs/>
-                <w:sz w:val="24"/>
-                <w:szCs w:val="24"/>
-              </w:rPr>
-            </w:pPr>
-          </w:p>
-        </w:tc>
-        <w:tc>
-          <w:tcPr>
-            <w:tcW w:w="436" w:type="dxa"/>
-          </w:tcPr>
-          <w:p>
-            <w:pPr>
-              <w:rPr>
-                <w:b/>
-                <w:bCs/>
-                <w:sz w:val="24"/>
-                <w:szCs w:val="24"/>
-              </w:rPr>
-            </w:pPr>
-          </w:p>
-        </w:tc>
-        <w:tc>
-          <w:tcPr>
-            <w:tcW w:w="436" w:type="dxa"/>
-            <w:gridSpan w:val="2"/>
-          </w:tcPr>
-          <w:p>
-            <w:pPr>
-              <w:rPr>
-                <w:b/>
-                <w:bCs/>
-                <w:sz w:val="24"/>
-                <w:szCs w:val="24"/>
-              </w:rPr>
-            </w:pPr>
-          </w:p>
-        </w:tc>
-        <w:tc>
-          <w:tcPr>
-            <w:tcW w:w="436" w:type="dxa"/>
+            <w:tcW w:w="460" w:type="dxa"/>
+          </w:tcPr>
+          <w:p>
+            <w:pPr>
+              <w:rPr>
+                <w:b/>
+                <w:bCs/>
+                <w:sz w:val="24"/>
+                <w:szCs w:val="24"/>
+              </w:rPr>
+            </w:pPr>
+          </w:p>
+        </w:tc>
+        <w:tc>
+          <w:tcPr>
+            <w:tcW w:w="460" w:type="dxa"/>
+          </w:tcPr>
+          <w:p>
+            <w:pPr>
+              <w:rPr>
+                <w:b/>
+                <w:bCs/>
+                <w:sz w:val="24"/>
+                <w:szCs w:val="24"/>
+              </w:rPr>
+            </w:pPr>
+          </w:p>
+        </w:tc>
+        <w:tc>
+          <w:tcPr>
+            <w:tcW w:w="460" w:type="dxa"/>
+          </w:tcPr>
+          <w:p>
+            <w:pPr>
+              <w:rPr>
+                <w:b/>
+                <w:bCs/>
+                <w:sz w:val="24"/>
+                <w:szCs w:val="24"/>
+              </w:rPr>
+            </w:pPr>
+          </w:p>
+        </w:tc>
+        <w:tc>
+          <w:tcPr>
+            <w:tcW w:w="460" w:type="dxa"/>
+          </w:tcPr>
+          <w:p>
+            <w:pPr>
+              <w:rPr>
+                <w:b/>
+                <w:bCs/>
+                <w:sz w:val="24"/>
+                <w:szCs w:val="24"/>
+              </w:rPr>
+            </w:pPr>
+          </w:p>
+        </w:tc>
+        <w:tc>
+          <w:tcPr>
+            <w:tcW w:w="460" w:type="dxa"/>
+          </w:tcPr>
+          <w:p>
+            <w:pPr>
+              <w:rPr>
+                <w:b/>
+                <w:bCs/>
+                <w:sz w:val="24"/>
+                <w:szCs w:val="24"/>
+              </w:rPr>
+            </w:pPr>
+          </w:p>
+        </w:tc>
+        <w:tc>
+          <w:tcPr>
+            <w:tcW w:w="460" w:type="dxa"/>
+          </w:tcPr>
+          <w:p>
+            <w:pPr>
+              <w:rPr>
+                <w:b/>
+                <w:bCs/>
+                <w:sz w:val="24"/>
+                <w:szCs w:val="24"/>
+              </w:rPr>
+            </w:pPr>
+          </w:p>
+        </w:tc>
+        <w:tc>
+          <w:tcPr>
+            <w:tcW w:w="460" w:type="dxa"/>
+          </w:tcPr>
+          <w:p>
+            <w:pPr>
+              <w:rPr>
+                <w:b/>
+                <w:bCs/>
+                <w:sz w:val="24"/>
+                <w:szCs w:val="24"/>
+              </w:rPr>
+            </w:pPr>
+          </w:p>
+        </w:tc>
+        <w:tc>
+          <w:tcPr>
+            <w:tcW w:w="460" w:type="dxa"/>
           </w:tcPr>
           <w:p>
             <w:pPr>
@@ -7475,7 +7525,7 @@
         </w:trPr>
         <w:tc>
           <w:tcPr>
-            <w:tcW w:w="3412" w:type="dxa"/>
+            <w:tcW w:w="3070" w:type="dxa"/>
           </w:tcPr>
           <w:p>
             <w:pPr>
@@ -7504,7 +7554,7 @@
         </w:tc>
         <w:tc>
           <w:tcPr>
-            <w:tcW w:w="236" w:type="dxa"/>
+            <w:tcW w:w="338" w:type="dxa"/>
           </w:tcPr>
           <w:p>
             <w:pPr>
@@ -7520,7 +7570,7 @@
         </w:tc>
         <w:tc>
           <w:tcPr>
-            <w:tcW w:w="340" w:type="dxa"/>
+            <w:tcW w:w="339" w:type="dxa"/>
           </w:tcPr>
           <w:p>
             <w:pPr>
@@ -7536,7 +7586,7 @@
         </w:tc>
         <w:tc>
           <w:tcPr>
-            <w:tcW w:w="340" w:type="dxa"/>
+            <w:tcW w:w="339" w:type="dxa"/>
           </w:tcPr>
           <w:p>
             <w:pPr>
@@ -7559,7 +7609,7 @@
               <mc:AlternateContent>
                 <mc:Choice Requires="wps">
                   <w:drawing>
-                    <wp:anchor distT="0" distB="0" distL="114300" distR="114300" simplePos="0" relativeHeight="251663360" behindDoc="0" locked="0" layoutInCell="1" allowOverlap="1" wp14:anchorId="38842DCD" wp14:editId="41DDF427">
+                    <wp:anchor distT="0" distB="0" distL="114300" distR="114300" simplePos="0" relativeHeight="251663360" behindDoc="0" locked="0" layoutInCell="1" allowOverlap="1" wp14:anchorId="14E0D8BE" wp14:editId="10E7C0D3">
                       <wp:simplePos x="0" y="0"/>
                       <wp:positionH relativeFrom="column">
                         <wp:posOffset>132080</wp:posOffset>
@@ -7631,7 +7681,7 @@
         </w:tc>
         <w:tc>
           <w:tcPr>
-            <w:tcW w:w="340" w:type="dxa"/>
+            <w:tcW w:w="339" w:type="dxa"/>
           </w:tcPr>
           <w:p>
             <w:pPr>
@@ -7647,7 +7697,7 @@
         </w:tc>
         <w:tc>
           <w:tcPr>
-            <w:tcW w:w="340" w:type="dxa"/>
+            <w:tcW w:w="339" w:type="dxa"/>
           </w:tcPr>
           <w:p>
             <w:pPr>
@@ -7663,7 +7713,7 @@
         </w:tc>
         <w:tc>
           <w:tcPr>
-            <w:tcW w:w="331" w:type="dxa"/>
+            <w:tcW w:w="338" w:type="dxa"/>
           </w:tcPr>
           <w:p>
             <w:pPr>
@@ -7679,7 +7729,7 @@
         </w:tc>
         <w:tc>
           <w:tcPr>
-            <w:tcW w:w="331" w:type="dxa"/>
+            <w:tcW w:w="338" w:type="dxa"/>
           </w:tcPr>
           <w:p>
             <w:pPr>
@@ -7695,7 +7745,7 @@
         </w:tc>
         <w:tc>
           <w:tcPr>
-            <w:tcW w:w="331" w:type="dxa"/>
+            <w:tcW w:w="338" w:type="dxa"/>
           </w:tcPr>
           <w:p>
             <w:pPr>
@@ -7711,7 +7761,7 @@
         </w:tc>
         <w:tc>
           <w:tcPr>
-            <w:tcW w:w="331" w:type="dxa"/>
+            <w:tcW w:w="338" w:type="dxa"/>
           </w:tcPr>
           <w:p>
             <w:pPr>
@@ -7727,7 +7777,7 @@
         </w:tc>
         <w:tc>
           <w:tcPr>
-            <w:tcW w:w="436" w:type="dxa"/>
+            <w:tcW w:w="460" w:type="dxa"/>
           </w:tcPr>
           <w:p>
             <w:pPr>
@@ -7750,7 +7800,7 @@
               <mc:AlternateContent>
                 <mc:Choice Requires="wps">
                   <w:drawing>
-                    <wp:anchor distT="0" distB="0" distL="114300" distR="114300" simplePos="0" relativeHeight="251662336" behindDoc="0" locked="0" layoutInCell="1" allowOverlap="1" wp14:anchorId="7AEC5E78" wp14:editId="58F12DC9">
+                    <wp:anchor distT="0" distB="0" distL="114300" distR="114300" simplePos="0" relativeHeight="251662336" behindDoc="0" locked="0" layoutInCell="1" allowOverlap="1" wp14:anchorId="25DD234A" wp14:editId="2F9F900C">
                       <wp:simplePos x="0" y="0"/>
                       <wp:positionH relativeFrom="column">
                         <wp:posOffset>24130</wp:posOffset>
@@ -7822,7 +7872,7 @@
         </w:tc>
         <w:tc>
           <w:tcPr>
-            <w:tcW w:w="436" w:type="dxa"/>
+            <w:tcW w:w="460" w:type="dxa"/>
           </w:tcPr>
           <w:p>
             <w:pPr>
@@ -7838,7 +7888,7 @@
         </w:tc>
         <w:tc>
           <w:tcPr>
-            <w:tcW w:w="436" w:type="dxa"/>
+            <w:tcW w:w="460" w:type="dxa"/>
           </w:tcPr>
           <w:p>
             <w:pPr>
@@ -7854,7 +7904,7 @@
         </w:tc>
         <w:tc>
           <w:tcPr>
-            <w:tcW w:w="436" w:type="dxa"/>
+            <w:tcW w:w="460" w:type="dxa"/>
           </w:tcPr>
           <w:p>
             <w:pPr>
@@ -7870,7 +7920,7 @@
         </w:tc>
         <w:tc>
           <w:tcPr>
-            <w:tcW w:w="436" w:type="dxa"/>
+            <w:tcW w:w="460" w:type="dxa"/>
           </w:tcPr>
           <w:p>
             <w:pPr>
@@ -7886,7 +7936,7 @@
         </w:tc>
         <w:tc>
           <w:tcPr>
-            <w:tcW w:w="436" w:type="dxa"/>
+            <w:tcW w:w="460" w:type="dxa"/>
           </w:tcPr>
           <w:p>
             <w:pPr>
@@ -7909,7 +7959,7 @@
               <mc:AlternateContent>
                 <mc:Choice Requires="wps">
                   <w:drawing>
-                    <wp:anchor distT="0" distB="0" distL="114300" distR="114300" simplePos="0" relativeHeight="251664384" behindDoc="0" locked="0" layoutInCell="1" allowOverlap="1" wp14:anchorId="37764C2A" wp14:editId="5054C06C">
+                    <wp:anchor distT="0" distB="0" distL="114300" distR="114300" simplePos="0" relativeHeight="251664384" behindDoc="0" locked="0" layoutInCell="1" allowOverlap="1" wp14:anchorId="1765DEC0" wp14:editId="3A1F1CAE">
                       <wp:simplePos x="0" y="0"/>
                       <wp:positionH relativeFrom="column">
                         <wp:posOffset>187015</wp:posOffset>
@@ -7981,7 +8031,7 @@
         </w:tc>
         <w:tc>
           <w:tcPr>
-            <w:tcW w:w="436" w:type="dxa"/>
+            <w:tcW w:w="460" w:type="dxa"/>
           </w:tcPr>
           <w:p>
             <w:pPr>
@@ -7997,8 +8047,7 @@
         </w:tc>
         <w:tc>
           <w:tcPr>
-            <w:tcW w:w="436" w:type="dxa"/>
-            <w:gridSpan w:val="2"/>
+            <w:tcW w:w="460" w:type="dxa"/>
           </w:tcPr>
           <w:p>
             <w:pPr>
@@ -8014,7 +8063,7 @@
         </w:tc>
         <w:tc>
           <w:tcPr>
-            <w:tcW w:w="436" w:type="dxa"/>
+            <w:tcW w:w="460" w:type="dxa"/>
           </w:tcPr>
           <w:p>
             <w:pPr>
@@ -8035,7 +8084,7 @@
         </w:trPr>
         <w:tc>
           <w:tcPr>
-            <w:tcW w:w="3412" w:type="dxa"/>
+            <w:tcW w:w="3070" w:type="dxa"/>
           </w:tcPr>
           <w:p>
             <w:pPr>
@@ -8064,7 +8113,7 @@
         </w:tc>
         <w:tc>
           <w:tcPr>
-            <w:tcW w:w="236" w:type="dxa"/>
+            <w:tcW w:w="338" w:type="dxa"/>
           </w:tcPr>
           <w:p>
             <w:pPr>
@@ -8080,7 +8129,7 @@
         </w:tc>
         <w:tc>
           <w:tcPr>
-            <w:tcW w:w="340" w:type="dxa"/>
+            <w:tcW w:w="339" w:type="dxa"/>
           </w:tcPr>
           <w:p>
             <w:pPr>
@@ -8096,7 +8145,7 @@
         </w:tc>
         <w:tc>
           <w:tcPr>
-            <w:tcW w:w="340" w:type="dxa"/>
+            <w:tcW w:w="339" w:type="dxa"/>
           </w:tcPr>
           <w:p>
             <w:pPr>
@@ -8112,7 +8161,7 @@
         </w:tc>
         <w:tc>
           <w:tcPr>
-            <w:tcW w:w="340" w:type="dxa"/>
+            <w:tcW w:w="339" w:type="dxa"/>
           </w:tcPr>
           <w:p>
             <w:pPr>
@@ -8128,7 +8177,7 @@
         </w:tc>
         <w:tc>
           <w:tcPr>
-            <w:tcW w:w="340" w:type="dxa"/>
+            <w:tcW w:w="339" w:type="dxa"/>
           </w:tcPr>
           <w:p>
             <w:pPr>
@@ -8144,7 +8193,7 @@
         </w:tc>
         <w:tc>
           <w:tcPr>
-            <w:tcW w:w="331" w:type="dxa"/>
+            <w:tcW w:w="338" w:type="dxa"/>
           </w:tcPr>
           <w:p>
             <w:pPr>
@@ -8160,7 +8209,7 @@
         </w:tc>
         <w:tc>
           <w:tcPr>
-            <w:tcW w:w="331" w:type="dxa"/>
+            <w:tcW w:w="338" w:type="dxa"/>
           </w:tcPr>
           <w:p>
             <w:pPr>
@@ -8176,7 +8225,7 @@
         </w:tc>
         <w:tc>
           <w:tcPr>
-            <w:tcW w:w="331" w:type="dxa"/>
+            <w:tcW w:w="338" w:type="dxa"/>
           </w:tcPr>
           <w:p>
             <w:pPr>
@@ -8192,7 +8241,7 @@
         </w:tc>
         <w:tc>
           <w:tcPr>
-            <w:tcW w:w="331" w:type="dxa"/>
+            <w:tcW w:w="338" w:type="dxa"/>
           </w:tcPr>
           <w:p>
             <w:pPr>
@@ -8208,7 +8257,7 @@
         </w:tc>
         <w:tc>
           <w:tcPr>
-            <w:tcW w:w="436" w:type="dxa"/>
+            <w:tcW w:w="460" w:type="dxa"/>
           </w:tcPr>
           <w:p>
             <w:pPr>
@@ -8224,7 +8273,7 @@
         </w:tc>
         <w:tc>
           <w:tcPr>
-            <w:tcW w:w="436" w:type="dxa"/>
+            <w:tcW w:w="460" w:type="dxa"/>
           </w:tcPr>
           <w:p>
             <w:pPr>
@@ -8240,7 +8289,7 @@
         </w:tc>
         <w:tc>
           <w:tcPr>
-            <w:tcW w:w="436" w:type="dxa"/>
+            <w:tcW w:w="460" w:type="dxa"/>
           </w:tcPr>
           <w:p>
             <w:pPr>
@@ -8263,7 +8312,7 @@
               <mc:AlternateContent>
                 <mc:Choice Requires="wps">
                   <w:drawing>
-                    <wp:anchor distT="0" distB="0" distL="114300" distR="114300" simplePos="0" relativeHeight="251665408" behindDoc="0" locked="0" layoutInCell="1" allowOverlap="1" wp14:anchorId="77E7FB9C" wp14:editId="19AC8CBB">
+                    <wp:anchor distT="0" distB="0" distL="114300" distR="114300" simplePos="0" relativeHeight="251665408" behindDoc="0" locked="0" layoutInCell="1" allowOverlap="1" wp14:anchorId="7D53586E" wp14:editId="01747152">
                       <wp:simplePos x="0" y="0"/>
                       <wp:positionH relativeFrom="column">
                         <wp:posOffset>197906</wp:posOffset>
@@ -8335,7 +8384,7 @@
         </w:tc>
         <w:tc>
           <w:tcPr>
-            <w:tcW w:w="436" w:type="dxa"/>
+            <w:tcW w:w="460" w:type="dxa"/>
           </w:tcPr>
           <w:p>
             <w:pPr>
@@ -8351,7 +8400,7 @@
         </w:tc>
         <w:tc>
           <w:tcPr>
-            <w:tcW w:w="436" w:type="dxa"/>
+            <w:tcW w:w="460" w:type="dxa"/>
           </w:tcPr>
           <w:p>
             <w:pPr>
@@ -8367,7 +8416,7 @@
         </w:tc>
         <w:tc>
           <w:tcPr>
-            <w:tcW w:w="436" w:type="dxa"/>
+            <w:tcW w:w="460" w:type="dxa"/>
           </w:tcPr>
           <w:p>
             <w:pPr>
@@ -8383,7 +8432,7 @@
         </w:tc>
         <w:tc>
           <w:tcPr>
-            <w:tcW w:w="436" w:type="dxa"/>
+            <w:tcW w:w="460" w:type="dxa"/>
           </w:tcPr>
           <w:p>
             <w:pPr>
@@ -8399,8 +8448,7 @@
         </w:tc>
         <w:tc>
           <w:tcPr>
-            <w:tcW w:w="436" w:type="dxa"/>
-            <w:gridSpan w:val="2"/>
+            <w:tcW w:w="460" w:type="dxa"/>
           </w:tcPr>
           <w:p>
             <w:pPr>
@@ -8416,7 +8464,7 @@
         </w:tc>
         <w:tc>
           <w:tcPr>
-            <w:tcW w:w="436" w:type="dxa"/>
+            <w:tcW w:w="460" w:type="dxa"/>
           </w:tcPr>
           <w:p>
             <w:pPr>
@@ -8613,7 +8661,23 @@
           <w:sz w:val="24"/>
           <w:szCs w:val="24"/>
         </w:rPr>
-        <w:t xml:space="preserve">Now-a-days software has become one of the major industries in Bangladesh. </w:t>
+        <w:t>Now-a-days</w:t>
+      </w:r>
+      <w:r>
+        <w:rPr>
+          <w:rFonts w:ascii="Times New Roman" w:hAnsi="Times New Roman" w:cs="Times New Roman"/>
+          <w:sz w:val="24"/>
+          <w:szCs w:val="24"/>
+        </w:rPr>
+        <w:t>,</w:t>
+      </w:r>
+      <w:r>
+        <w:rPr>
+          <w:rFonts w:ascii="Times New Roman" w:hAnsi="Times New Roman" w:cs="Times New Roman"/>
+          <w:sz w:val="24"/>
+          <w:szCs w:val="24"/>
+        </w:rPr>
+        <w:t xml:space="preserve"> software has become one of the major industries in Bangladesh. </w:t>
       </w:r>
       <w:r>
         <w:rPr>
@@ -9158,8 +9222,6 @@
         </w:rPr>
         <w:t>ACM.</w:t>
       </w:r>
-      <w:bookmarkStart w:id="0" w:name="_GoBack"/>
-      <w:bookmarkEnd w:id="0"/>
       <w:proofErr w:type="gramEnd"/>
     </w:p>
     <w:p>
@@ -11047,7 +11109,7 @@
             <w:bCs/>
             <w:noProof/>
           </w:rPr>
-          <w:t>8</w:t>
+          <w:t>3</w:t>
         </w:r>
         <w:r>
           <w:rPr>
@@ -12723,7 +12785,7 @@
 </file>
 
 <file path=customXml/itemProps1.xml><?xml version="1.0" encoding="utf-8"?>
-<ds:datastoreItem xmlns:ds="http://schemas.openxmlformats.org/officeDocument/2006/customXml" ds:itemID="{AF562303-7233-4170-BFE6-8E74268455D0}">
+<ds:datastoreItem xmlns:ds="http://schemas.openxmlformats.org/officeDocument/2006/customXml" ds:itemID="{DF48C899-4DBB-4040-9B54-F246A3C58293}">
   <ds:schemaRefs>
     <ds:schemaRef ds:uri="http://schemas.openxmlformats.org/officeDocument/2006/bibliography"/>
   </ds:schemaRefs>

</xml_diff>